<commit_message>
Added zsh editor config
</commit_message>
<xml_diff>
--- a/conda_cheatsheet.docx
+++ b/conda_cheatsheet.docx
@@ -3,16 +3,218 @@
 <w:document xmlns:wpc="http://schemas.microsoft.com/office/word/2010/wordprocessingCanvas" xmlns:mo="http://schemas.microsoft.com/office/mac/office/2008/main" xmlns:mc="http://schemas.openxmlformats.org/markup-compatibility/2006" xmlns:mv="urn:schemas-microsoft-com:mac:vml" xmlns:o="urn:schemas-microsoft-com:office:office" xmlns:r="http://schemas.openxmlformats.org/officeDocument/2006/relationships" xmlns:m="http://schemas.openxmlformats.org/officeDocument/2006/math" xmlns:v="urn:schemas-microsoft-com:vml" xmlns:wp14="http://schemas.microsoft.com/office/word/2010/wordprocessingDrawing" xmlns:wp="http://schemas.openxmlformats.org/drawingml/2006/wordprocessingDrawing" xmlns:w10="urn:schemas-microsoft-com:office:word" xmlns:w="http://schemas.openxmlformats.org/wordprocessingml/2006/main" xmlns:w14="http://schemas.microsoft.com/office/word/2010/wordml" xmlns:w15="http://schemas.microsoft.com/office/word/2012/wordml" xmlns:wpg="http://schemas.microsoft.com/office/word/2010/wordprocessingGroup" xmlns:wpi="http://schemas.microsoft.com/office/word/2010/wordprocessingInk" xmlns:wne="http://schemas.microsoft.com/office/word/2006/wordml" xmlns:wps="http://schemas.microsoft.com/office/word/2010/wordprocessingShape" mc:Ignorable="w14 w15 wp14">
   <w:body>
     <w:p>
+      <w:pPr>
+        <w:pStyle w:val="Title"/>
+      </w:pPr>
       <w:r>
         <w:t>conda_cheatsheet</w:t>
       </w:r>
     </w:p>
     <w:p/>
-    <w:p/>
+    <w:sdt>
+      <w:sdtPr>
+        <w:id w:val="201365794"/>
+        <w:docPartObj>
+          <w:docPartGallery w:val="Table of Contents"/>
+          <w:docPartUnique/>
+        </w:docPartObj>
+      </w:sdtPr>
+      <w:sdtEndPr>
+        <w:rPr>
+          <w:rFonts w:asciiTheme="minorHAnsi" w:eastAsiaTheme="minorHAnsi" w:hAnsiTheme="minorHAnsi" w:cstheme="minorBidi"/>
+          <w:noProof/>
+          <w:color w:val="auto"/>
+          <w:sz w:val="24"/>
+          <w:szCs w:val="24"/>
+        </w:rPr>
+      </w:sdtEndPr>
+      <w:sdtContent>
+        <w:p>
+          <w:pPr>
+            <w:pStyle w:val="TOCHeading"/>
+          </w:pPr>
+          <w:r>
+            <w:t>Table of Contents</w:t>
+          </w:r>
+        </w:p>
+        <w:p>
+          <w:pPr>
+            <w:pStyle w:val="TOC1"/>
+            <w:tabs>
+              <w:tab w:val="right" w:leader="dot" w:pos="10790"/>
+            </w:tabs>
+            <w:rPr>
+              <w:noProof/>
+            </w:rPr>
+          </w:pPr>
+          <w:r>
+            <w:rPr>
+              <w:b w:val="0"/>
+              <w:bCs w:val="0"/>
+            </w:rPr>
+            <w:fldChar w:fldCharType="begin"/>
+          </w:r>
+          <w:r>
+            <w:instrText xml:space="preserve"> TOC \o "1-3" \h \z \u </w:instrText>
+          </w:r>
+          <w:r>
+            <w:rPr>
+              <w:b w:val="0"/>
+              <w:bCs w:val="0"/>
+            </w:rPr>
+            <w:fldChar w:fldCharType="separate"/>
+          </w:r>
+          <w:hyperlink w:anchor="_Toc465766241" w:history="1">
+            <w:r>
+              <w:rPr>
+                <w:rStyle w:val="Hyperlink"/>
+                <w:noProof/>
+              </w:rPr>
+              <w:t>IDLE on a conda environment</w:t>
+            </w:r>
+            <w:r>
+              <w:rPr>
+                <w:noProof/>
+                <w:webHidden/>
+              </w:rPr>
+              <w:tab/>
+            </w:r>
+            <w:r>
+              <w:rPr>
+                <w:noProof/>
+                <w:webHidden/>
+              </w:rPr>
+              <w:fldChar w:fldCharType="begin"/>
+            </w:r>
+            <w:r>
+              <w:rPr>
+                <w:noProof/>
+                <w:webHidden/>
+              </w:rPr>
+              <w:instrText xml:space="preserve"> PAGEREF _Toc465766241 \h </w:instrText>
+            </w:r>
+            <w:r>
+              <w:rPr>
+                <w:noProof/>
+                <w:webHidden/>
+              </w:rPr>
+            </w:r>
+            <w:r>
+              <w:rPr>
+                <w:noProof/>
+                <w:webHidden/>
+              </w:rPr>
+              <w:fldChar w:fldCharType="separate"/>
+            </w:r>
+            <w:r>
+              <w:rPr>
+                <w:noProof/>
+                <w:webHidden/>
+              </w:rPr>
+              <w:t>1</w:t>
+            </w:r>
+            <w:r>
+              <w:rPr>
+                <w:noProof/>
+                <w:webHidden/>
+              </w:rPr>
+              <w:fldChar w:fldCharType="end"/>
+            </w:r>
+          </w:hyperlink>
+        </w:p>
+        <w:p>
+          <w:pPr>
+            <w:pStyle w:val="TOC1"/>
+            <w:tabs>
+              <w:tab w:val="right" w:leader="dot" w:pos="10790"/>
+            </w:tabs>
+            <w:rPr>
+              <w:noProof/>
+            </w:rPr>
+          </w:pPr>
+          <w:hyperlink w:anchor="_Toc465766242" w:history="1">
+            <w:r>
+              <w:rPr>
+                <w:rStyle w:val="Hyperlink"/>
+                <w:noProof/>
+              </w:rPr>
+              <w:t>zsh Editor Config</w:t>
+            </w:r>
+            <w:r>
+              <w:rPr>
+                <w:noProof/>
+                <w:webHidden/>
+              </w:rPr>
+              <w:tab/>
+            </w:r>
+            <w:r>
+              <w:rPr>
+                <w:noProof/>
+                <w:webHidden/>
+              </w:rPr>
+              <w:fldChar w:fldCharType="begin"/>
+            </w:r>
+            <w:r>
+              <w:rPr>
+                <w:noProof/>
+                <w:webHidden/>
+              </w:rPr>
+              <w:instrText xml:space="preserve"> PAGEREF _Toc465766242 \h </w:instrText>
+            </w:r>
+            <w:r>
+              <w:rPr>
+                <w:noProof/>
+                <w:webHidden/>
+              </w:rPr>
+            </w:r>
+            <w:r>
+              <w:rPr>
+                <w:noProof/>
+                <w:webHidden/>
+              </w:rPr>
+              <w:fldChar w:fldCharType="separate"/>
+            </w:r>
+            <w:r>
+              <w:rPr>
+                <w:noProof/>
+                <w:webHidden/>
+              </w:rPr>
+              <w:t>1</w:t>
+            </w:r>
+            <w:r>
+              <w:rPr>
+                <w:noProof/>
+                <w:webHidden/>
+              </w:rPr>
+              <w:fldChar w:fldCharType="end"/>
+            </w:r>
+          </w:hyperlink>
+        </w:p>
+        <w:p>
+          <w:r>
+            <w:rPr>
+              <w:b/>
+              <w:bCs/>
+              <w:noProof/>
+            </w:rPr>
+            <w:fldChar w:fldCharType="end"/>
+          </w:r>
+        </w:p>
+      </w:sdtContent>
+    </w:sdt>
     <w:p>
+      <w:bookmarkStart w:id="0" w:name="_GoBack"/>
+      <w:bookmarkEnd w:id="0"/>
+    </w:p>
+    <w:p>
+      <w:pPr>
+        <w:pStyle w:val="Heading1"/>
+      </w:pPr>
+      <w:bookmarkStart w:id="1" w:name="_Toc465766241"/>
       <w:r>
         <w:t>IDLE on a conda environment</w:t>
       </w:r>
+      <w:bookmarkEnd w:id="1"/>
     </w:p>
     <w:p/>
     <w:p>
@@ -69,10 +271,49 @@
         <w:t xml:space="preserve"> at the command line.</w:t>
       </w:r>
     </w:p>
+    <w:p/>
     <w:p>
-      <w:bookmarkStart w:id="0" w:name="_GoBack"/>
-      <w:bookmarkEnd w:id="0"/>
+      <w:pPr>
+        <w:pStyle w:val="Heading1"/>
+      </w:pPr>
+      <w:bookmarkStart w:id="2" w:name="_Toc465766242"/>
+      <w:r>
+        <w:t>zsh Editor Config</w:t>
+      </w:r>
+      <w:bookmarkEnd w:id="2"/>
     </w:p>
+    <w:p/>
+    <w:p>
+      <w:r>
+        <w:t>Add the following to the .zshrc configuration file:</w:t>
+      </w:r>
+    </w:p>
+    <w:p/>
+    <w:p>
+      <w:pPr>
+        <w:pStyle w:val="codestyle"/>
+      </w:pPr>
+      <w:r>
+        <w:t># User configuration</w:t>
+      </w:r>
+    </w:p>
+    <w:p>
+      <w:pPr>
+        <w:pStyle w:val="codestyle"/>
+      </w:pPr>
+      <w:r>
+        <w:t>PATH="$PATH:$HOME/miniconda2/bin:/usr/bin:/bin:/usr/sbin:/sbin"</w:t>
+      </w:r>
+    </w:p>
+    <w:p>
+      <w:pPr>
+        <w:pStyle w:val="codestyle"/>
+      </w:pPr>
+      <w:r>
+        <w:t>export PATH</w:t>
+      </w:r>
+    </w:p>
+    <w:p/>
     <w:sectPr>
       <w:pgSz w:w="12240" w:h="15840"/>
       <w:pgMar w:top="765" w:right="720" w:bottom="522" w:left="720" w:header="720" w:footer="720" w:gutter="0"/>
@@ -483,6 +724,7 @@
     <w:lsdException w:name="HTML Sample" w:semiHidden="1" w:unhideWhenUsed="1"/>
     <w:lsdException w:name="HTML Typewriter" w:semiHidden="1" w:unhideWhenUsed="1"/>
     <w:lsdException w:name="HTML Variable" w:semiHidden="1" w:unhideWhenUsed="1"/>
+    <w:lsdException w:name="Normal Table" w:semiHidden="1" w:unhideWhenUsed="1"/>
     <w:lsdException w:name="annotation subject" w:semiHidden="1" w:unhideWhenUsed="1"/>
     <w:lsdException w:name="No List" w:semiHidden="1" w:unhideWhenUsed="1"/>
     <w:lsdException w:name="Outline List 1" w:semiHidden="1" w:unhideWhenUsed="1"/>
@@ -528,9 +770,11 @@
     <w:lsdException w:name="Table Subtle 1" w:semiHidden="1" w:unhideWhenUsed="1"/>
     <w:lsdException w:name="Table Subtle 2" w:semiHidden="1" w:unhideWhenUsed="1"/>
     <w:lsdException w:name="Table Web 1" w:semiHidden="1" w:unhideWhenUsed="1"/>
+    <w:lsdException w:name="Table Web 2" w:semiHidden="1" w:unhideWhenUsed="1"/>
     <w:lsdException w:name="Table Web 3" w:semiHidden="1" w:unhideWhenUsed="1"/>
     <w:lsdException w:name="Balloon Text" w:semiHidden="1" w:unhideWhenUsed="1"/>
     <w:lsdException w:name="Table Grid" w:uiPriority="39"/>
+    <w:lsdException w:name="Table Theme" w:semiHidden="1" w:unhideWhenUsed="1"/>
     <w:lsdException w:name="Note Level 1" w:semiHidden="1" w:unhideWhenUsed="1"/>
     <w:lsdException w:name="Note Level 2" w:semiHidden="1" w:unhideWhenUsed="1"/>
     <w:lsdException w:name="Note Level 3" w:semiHidden="1" w:unhideWhenUsed="1"/>
@@ -762,6 +1006,27 @@
     <w:name w:val="Normal"/>
     <w:qFormat/>
   </w:style>
+  <w:style w:type="paragraph" w:styleId="Heading1">
+    <w:name w:val="heading 1"/>
+    <w:basedOn w:val="Normal"/>
+    <w:next w:val="Normal"/>
+    <w:link w:val="Heading1Char"/>
+    <w:uiPriority w:val="9"/>
+    <w:qFormat/>
+    <w:rsid w:val="008B1243"/>
+    <w:pPr>
+      <w:keepNext/>
+      <w:keepLines/>
+      <w:spacing w:before="240"/>
+      <w:outlineLvl w:val="0"/>
+    </w:pPr>
+    <w:rPr>
+      <w:rFonts w:asciiTheme="majorHAnsi" w:eastAsiaTheme="majorEastAsia" w:hAnsiTheme="majorHAnsi" w:cstheme="majorBidi"/>
+      <w:color w:val="2E74B5" w:themeColor="accent1" w:themeShade="BF"/>
+      <w:sz w:val="32"/>
+      <w:szCs w:val="32"/>
+    </w:rPr>
+  </w:style>
   <w:style w:type="character" w:default="1" w:styleId="DefaultParagraphFont">
     <w:name w:val="Default Paragraph Font"/>
     <w:uiPriority w:val="1"/>
@@ -814,6 +1079,236 @@
     <w:uiPriority w:val="1"/>
     <w:qFormat/>
     <w:rsid w:val="006354A1"/>
+  </w:style>
+  <w:style w:type="character" w:customStyle="1" w:styleId="Heading1Char">
+    <w:name w:val="Heading 1 Char"/>
+    <w:basedOn w:val="DefaultParagraphFont"/>
+    <w:link w:val="Heading1"/>
+    <w:uiPriority w:val="9"/>
+    <w:rsid w:val="008B1243"/>
+    <w:rPr>
+      <w:rFonts w:asciiTheme="majorHAnsi" w:eastAsiaTheme="majorEastAsia" w:hAnsiTheme="majorHAnsi" w:cstheme="majorBidi"/>
+      <w:color w:val="2E74B5" w:themeColor="accent1" w:themeShade="BF"/>
+      <w:sz w:val="32"/>
+      <w:szCs w:val="32"/>
+    </w:rPr>
+  </w:style>
+  <w:style w:type="paragraph" w:styleId="Title">
+    <w:name w:val="Title"/>
+    <w:basedOn w:val="Normal"/>
+    <w:next w:val="Normal"/>
+    <w:link w:val="TitleChar"/>
+    <w:uiPriority w:val="10"/>
+    <w:qFormat/>
+    <w:rsid w:val="008B1243"/>
+    <w:pPr>
+      <w:contextualSpacing/>
+    </w:pPr>
+    <w:rPr>
+      <w:rFonts w:asciiTheme="majorHAnsi" w:eastAsiaTheme="majorEastAsia" w:hAnsiTheme="majorHAnsi" w:cstheme="majorBidi"/>
+      <w:spacing w:val="-10"/>
+      <w:kern w:val="28"/>
+      <w:sz w:val="56"/>
+      <w:szCs w:val="56"/>
+    </w:rPr>
+  </w:style>
+  <w:style w:type="character" w:customStyle="1" w:styleId="TitleChar">
+    <w:name w:val="Title Char"/>
+    <w:basedOn w:val="DefaultParagraphFont"/>
+    <w:link w:val="Title"/>
+    <w:uiPriority w:val="10"/>
+    <w:rsid w:val="008B1243"/>
+    <w:rPr>
+      <w:rFonts w:asciiTheme="majorHAnsi" w:eastAsiaTheme="majorEastAsia" w:hAnsiTheme="majorHAnsi" w:cstheme="majorBidi"/>
+      <w:spacing w:val="-10"/>
+      <w:kern w:val="28"/>
+      <w:sz w:val="56"/>
+      <w:szCs w:val="56"/>
+    </w:rPr>
+  </w:style>
+  <w:style w:type="paragraph" w:styleId="TOCHeading">
+    <w:name w:val="TOC Heading"/>
+    <w:basedOn w:val="Heading1"/>
+    <w:next w:val="Normal"/>
+    <w:uiPriority w:val="39"/>
+    <w:unhideWhenUsed/>
+    <w:qFormat/>
+    <w:rsid w:val="008B1243"/>
+    <w:pPr>
+      <w:spacing w:before="480" w:line="276" w:lineRule="auto"/>
+      <w:outlineLvl w:val="9"/>
+    </w:pPr>
+    <w:rPr>
+      <w:b/>
+      <w:bCs/>
+      <w:sz w:val="28"/>
+      <w:szCs w:val="28"/>
+    </w:rPr>
+  </w:style>
+  <w:style w:type="paragraph" w:styleId="TOC1">
+    <w:name w:val="toc 1"/>
+    <w:basedOn w:val="Normal"/>
+    <w:next w:val="Normal"/>
+    <w:autoRedefine/>
+    <w:uiPriority w:val="39"/>
+    <w:unhideWhenUsed/>
+    <w:rsid w:val="008B1243"/>
+    <w:pPr>
+      <w:spacing w:before="120"/>
+    </w:pPr>
+    <w:rPr>
+      <w:b/>
+      <w:bCs/>
+    </w:rPr>
+  </w:style>
+  <w:style w:type="character" w:styleId="Hyperlink">
+    <w:name w:val="Hyperlink"/>
+    <w:basedOn w:val="DefaultParagraphFont"/>
+    <w:uiPriority w:val="99"/>
+    <w:unhideWhenUsed/>
+    <w:rsid w:val="008B1243"/>
+    <w:rPr>
+      <w:color w:val="0563C1" w:themeColor="hyperlink"/>
+      <w:u w:val="single"/>
+    </w:rPr>
+  </w:style>
+  <w:style w:type="paragraph" w:styleId="TOC2">
+    <w:name w:val="toc 2"/>
+    <w:basedOn w:val="Normal"/>
+    <w:next w:val="Normal"/>
+    <w:autoRedefine/>
+    <w:uiPriority w:val="39"/>
+    <w:semiHidden/>
+    <w:unhideWhenUsed/>
+    <w:rsid w:val="008B1243"/>
+    <w:pPr>
+      <w:ind w:left="240"/>
+    </w:pPr>
+    <w:rPr>
+      <w:b/>
+      <w:bCs/>
+      <w:sz w:val="22"/>
+      <w:szCs w:val="22"/>
+    </w:rPr>
+  </w:style>
+  <w:style w:type="paragraph" w:styleId="TOC3">
+    <w:name w:val="toc 3"/>
+    <w:basedOn w:val="Normal"/>
+    <w:next w:val="Normal"/>
+    <w:autoRedefine/>
+    <w:uiPriority w:val="39"/>
+    <w:semiHidden/>
+    <w:unhideWhenUsed/>
+    <w:rsid w:val="008B1243"/>
+    <w:pPr>
+      <w:ind w:left="480"/>
+    </w:pPr>
+    <w:rPr>
+      <w:sz w:val="22"/>
+      <w:szCs w:val="22"/>
+    </w:rPr>
+  </w:style>
+  <w:style w:type="paragraph" w:styleId="TOC4">
+    <w:name w:val="toc 4"/>
+    <w:basedOn w:val="Normal"/>
+    <w:next w:val="Normal"/>
+    <w:autoRedefine/>
+    <w:uiPriority w:val="39"/>
+    <w:semiHidden/>
+    <w:unhideWhenUsed/>
+    <w:rsid w:val="008B1243"/>
+    <w:pPr>
+      <w:ind w:left="720"/>
+    </w:pPr>
+    <w:rPr>
+      <w:sz w:val="20"/>
+      <w:szCs w:val="20"/>
+    </w:rPr>
+  </w:style>
+  <w:style w:type="paragraph" w:styleId="TOC5">
+    <w:name w:val="toc 5"/>
+    <w:basedOn w:val="Normal"/>
+    <w:next w:val="Normal"/>
+    <w:autoRedefine/>
+    <w:uiPriority w:val="39"/>
+    <w:semiHidden/>
+    <w:unhideWhenUsed/>
+    <w:rsid w:val="008B1243"/>
+    <w:pPr>
+      <w:ind w:left="960"/>
+    </w:pPr>
+    <w:rPr>
+      <w:sz w:val="20"/>
+      <w:szCs w:val="20"/>
+    </w:rPr>
+  </w:style>
+  <w:style w:type="paragraph" w:styleId="TOC6">
+    <w:name w:val="toc 6"/>
+    <w:basedOn w:val="Normal"/>
+    <w:next w:val="Normal"/>
+    <w:autoRedefine/>
+    <w:uiPriority w:val="39"/>
+    <w:semiHidden/>
+    <w:unhideWhenUsed/>
+    <w:rsid w:val="008B1243"/>
+    <w:pPr>
+      <w:ind w:left="1200"/>
+    </w:pPr>
+    <w:rPr>
+      <w:sz w:val="20"/>
+      <w:szCs w:val="20"/>
+    </w:rPr>
+  </w:style>
+  <w:style w:type="paragraph" w:styleId="TOC7">
+    <w:name w:val="toc 7"/>
+    <w:basedOn w:val="Normal"/>
+    <w:next w:val="Normal"/>
+    <w:autoRedefine/>
+    <w:uiPriority w:val="39"/>
+    <w:semiHidden/>
+    <w:unhideWhenUsed/>
+    <w:rsid w:val="008B1243"/>
+    <w:pPr>
+      <w:ind w:left="1440"/>
+    </w:pPr>
+    <w:rPr>
+      <w:sz w:val="20"/>
+      <w:szCs w:val="20"/>
+    </w:rPr>
+  </w:style>
+  <w:style w:type="paragraph" w:styleId="TOC8">
+    <w:name w:val="toc 8"/>
+    <w:basedOn w:val="Normal"/>
+    <w:next w:val="Normal"/>
+    <w:autoRedefine/>
+    <w:uiPriority w:val="39"/>
+    <w:semiHidden/>
+    <w:unhideWhenUsed/>
+    <w:rsid w:val="008B1243"/>
+    <w:pPr>
+      <w:ind w:left="1680"/>
+    </w:pPr>
+    <w:rPr>
+      <w:sz w:val="20"/>
+      <w:szCs w:val="20"/>
+    </w:rPr>
+  </w:style>
+  <w:style w:type="paragraph" w:styleId="TOC9">
+    <w:name w:val="toc 9"/>
+    <w:basedOn w:val="Normal"/>
+    <w:next w:val="Normal"/>
+    <w:autoRedefine/>
+    <w:uiPriority w:val="39"/>
+    <w:semiHidden/>
+    <w:unhideWhenUsed/>
+    <w:rsid w:val="008B1243"/>
+    <w:pPr>
+      <w:ind w:left="1920"/>
+    </w:pPr>
+    <w:rPr>
+      <w:sz w:val="20"/>
+      <w:szCs w:val="20"/>
+    </w:rPr>
   </w:style>
 </w:styles>
 </file>
@@ -1077,4 +1572,16 @@
     </a:ext>
   </a:extLst>
 </a:theme>
+</file>
+
+<file path=customXml/item1.xml><?xml version="1.0" encoding="utf-8"?>
+<b:Sources xmlns:b="http://schemas.openxmlformats.org/officeDocument/2006/bibliography" xmlns="http://schemas.openxmlformats.org/officeDocument/2006/bibliography" SelectedStyle="/APASixthEditionOfficeOnline.xsl" StyleName="APA"/>
+</file>
+
+<file path=customXml/itemProps1.xml><?xml version="1.0" encoding="utf-8"?>
+<ds:datastoreItem xmlns:ds="http://schemas.openxmlformats.org/officeDocument/2006/customXml" ds:itemID="{504A859B-8610-6C4D-940A-533A98034761}">
+  <ds:schemaRefs>
+    <ds:schemaRef ds:uri="http://schemas.openxmlformats.org/officeDocument/2006/bibliography"/>
+  </ds:schemaRefs>
+</ds:datastoreItem>
 </file>
</xml_diff>

<commit_message>
Updated the section about using idle under conda
</commit_message>
<xml_diff>
--- a/conda_cheatsheet.docx
+++ b/conda_cheatsheet.docx
@@ -277,10 +277,7 @@
         <w:pStyle w:val="codestyle"/>
       </w:pPr>
       <w:r>
-        <w:t>conda create --name python27_env_example</w:t>
-      </w:r>
-      <w:r>
-        <w:t xml:space="preserve">  python=2  pandas </w:t>
+        <w:t xml:space="preserve">conda create --name python27_env_example  python=2  pandas </w:t>
       </w:r>
       <w:r>
         <w:t>matplotlib</w:t>
@@ -334,10 +331,26 @@
     <w:p/>
     <w:p>
       <w:pPr>
+        <w:rPr>
+          <w:rFonts w:asciiTheme="majorHAnsi" w:eastAsiaTheme="majorEastAsia" w:hAnsiTheme="majorHAnsi" w:cstheme="majorBidi"/>
+          <w:color w:val="2E74B5" w:themeColor="accent1" w:themeShade="BF"/>
+          <w:sz w:val="32"/>
+          <w:szCs w:val="32"/>
+        </w:rPr>
+      </w:pPr>
+      <w:bookmarkStart w:id="0" w:name="_Toc465766241"/>
+      <w:r>
+        <w:br w:type="page"/>
+      </w:r>
+    </w:p>
+    <w:p>
+      <w:pPr>
         <w:pStyle w:val="Heading1"/>
       </w:pPr>
-      <w:bookmarkStart w:id="0" w:name="_Toc465766241"/>
-      <w:r>
+      <w:bookmarkStart w:id="1" w:name="_GoBack"/>
+      <w:bookmarkEnd w:id="1"/>
+      <w:r>
+        <w:lastRenderedPageBreak/>
         <w:t>IDLE on a conda environment</w:t>
       </w:r>
       <w:bookmarkEnd w:id="0"/>
@@ -358,7 +371,6 @@
         <w:rPr>
           <w:rFonts w:asciiTheme="minorHAnsi" w:hAnsiTheme="minorHAnsi"/>
         </w:rPr>
-        <w:lastRenderedPageBreak/>
         <w:t xml:space="preserve">From the command line, </w:t>
       </w:r>
       <w:r>
@@ -403,11 +415,11 @@
       <w:pPr>
         <w:pStyle w:val="Heading1"/>
       </w:pPr>
-      <w:bookmarkStart w:id="1" w:name="_Toc465766242"/>
+      <w:bookmarkStart w:id="2" w:name="_Toc465766242"/>
       <w:r>
         <w:t>zsh Editor Config</w:t>
       </w:r>
-      <w:bookmarkEnd w:id="1"/>
+      <w:bookmarkEnd w:id="2"/>
     </w:p>
     <w:p/>
     <w:p>
@@ -488,10 +500,7 @@
       </w:r>
     </w:p>
     <w:p/>
-    <w:p>
-      <w:bookmarkStart w:id="2" w:name="_GoBack"/>
-      <w:bookmarkEnd w:id="2"/>
-    </w:p>
+    <w:p/>
     <w:p>
       <w:pPr>
         <w:pStyle w:val="Heading2"/>
@@ -1817,7 +1826,7 @@
 </file>
 
 <file path=customXml/itemProps1.xml><?xml version="1.0" encoding="utf-8"?>
-<ds:datastoreItem xmlns:ds="http://schemas.openxmlformats.org/officeDocument/2006/customXml" ds:itemID="{D65D3141-40B0-E247-9FDE-A399724B3F8A}">
+<ds:datastoreItem xmlns:ds="http://schemas.openxmlformats.org/officeDocument/2006/customXml" ds:itemID="{6BB4CF5E-5D2C-F24C-A213-7643439F9155}">
   <ds:schemaRefs>
     <ds:schemaRef ds:uri="http://schemas.openxmlformats.org/officeDocument/2006/bibliography"/>
   </ds:schemaRefs>

</xml_diff>

<commit_message>
Added env list option
</commit_message>
<xml_diff>
--- a/conda_cheatsheet.docx
+++ b/conda_cheatsheet.docx
@@ -1,14 +1,16 @@
 
 <file path=word/document.xml><?xml version="1.0" encoding="utf-8"?>
-<w:document xmlns:wpc="http://schemas.microsoft.com/office/word/2010/wordprocessingCanvas" xmlns:mo="http://schemas.microsoft.com/office/mac/office/2008/main" xmlns:mc="http://schemas.openxmlformats.org/markup-compatibility/2006" xmlns:mv="urn:schemas-microsoft-com:mac:vml" xmlns:o="urn:schemas-microsoft-com:office:office" xmlns:r="http://schemas.openxmlformats.org/officeDocument/2006/relationships" xmlns:m="http://schemas.openxmlformats.org/officeDocument/2006/math" xmlns:v="urn:schemas-microsoft-com:vml" xmlns:wp14="http://schemas.microsoft.com/office/word/2010/wordprocessingDrawing" xmlns:wp="http://schemas.openxmlformats.org/drawingml/2006/wordprocessingDrawing" xmlns:w10="urn:schemas-microsoft-com:office:word" xmlns:w="http://schemas.openxmlformats.org/wordprocessingml/2006/main" xmlns:w14="http://schemas.microsoft.com/office/word/2010/wordml" xmlns:w15="http://schemas.microsoft.com/office/word/2012/wordml" xmlns:wpg="http://schemas.microsoft.com/office/word/2010/wordprocessingGroup" xmlns:wpi="http://schemas.microsoft.com/office/word/2010/wordprocessingInk" xmlns:wne="http://schemas.microsoft.com/office/word/2006/wordml" xmlns:wps="http://schemas.microsoft.com/office/word/2010/wordprocessingShape" mc:Ignorable="w14 w15 wp14">
+<w:document xmlns:wpc="http://schemas.microsoft.com/office/word/2010/wordprocessingCanvas" xmlns:cx="http://schemas.microsoft.com/office/drawing/2014/chartex" xmlns:cx1="http://schemas.microsoft.com/office/drawing/2015/9/8/chartex" xmlns:cx2="http://schemas.microsoft.com/office/drawing/2015/10/21/chartex" xmlns:cx3="http://schemas.microsoft.com/office/drawing/2016/5/9/chartex" xmlns:cx4="http://schemas.microsoft.com/office/drawing/2016/5/10/chartex" xmlns:cx5="http://schemas.microsoft.com/office/drawing/2016/5/11/chartex" xmlns:cx6="http://schemas.microsoft.com/office/drawing/2016/5/12/chartex" xmlns:cx7="http://schemas.microsoft.com/office/drawing/2016/5/13/chartex" xmlns:cx8="http://schemas.microsoft.com/office/drawing/2016/5/14/chartex" xmlns:mc="http://schemas.openxmlformats.org/markup-compatibility/2006" xmlns:aink="http://schemas.microsoft.com/office/drawing/2016/ink" xmlns:am3d="http://schemas.microsoft.com/office/drawing/2017/model3d" xmlns:o="urn:schemas-microsoft-com:office:office" xmlns:r="http://schemas.openxmlformats.org/officeDocument/2006/relationships" xmlns:m="http://schemas.openxmlformats.org/officeDocument/2006/math" xmlns:v="urn:schemas-microsoft-com:vml" xmlns:wp14="http://schemas.microsoft.com/office/word/2010/wordprocessingDrawing" xmlns:wp="http://schemas.openxmlformats.org/drawingml/2006/wordprocessingDrawing" xmlns:w10="urn:schemas-microsoft-com:office:word" xmlns:w="http://schemas.openxmlformats.org/wordprocessingml/2006/main" xmlns:w14="http://schemas.microsoft.com/office/word/2010/wordml" xmlns:w15="http://schemas.microsoft.com/office/word/2012/wordml" xmlns:w16cex="http://schemas.microsoft.com/office/word/2018/wordml/cex" xmlns:w16cid="http://schemas.microsoft.com/office/word/2016/wordml/cid" xmlns:w16="http://schemas.microsoft.com/office/word/2018/wordml" xmlns:w16se="http://schemas.microsoft.com/office/word/2015/wordml/symex" xmlns:wpg="http://schemas.microsoft.com/office/word/2010/wordprocessingGroup" xmlns:wpi="http://schemas.microsoft.com/office/word/2010/wordprocessingInk" xmlns:wne="http://schemas.microsoft.com/office/word/2006/wordml" xmlns:wps="http://schemas.microsoft.com/office/word/2010/wordprocessingShape" mc:Ignorable="w14 w15 w16se w16cid w16 w16cex wp14">
   <w:body>
     <w:p>
       <w:pPr>
         <w:pStyle w:val="Title"/>
       </w:pPr>
+      <w:proofErr w:type="spellStart"/>
       <w:r>
         <w:t>conda_cheatsheet</w:t>
       </w:r>
+      <w:proofErr w:type="spellEnd"/>
     </w:p>
     <w:p/>
     <w:sdt>
@@ -48,6 +50,9 @@
               <w:tab w:val="right" w:leader="dot" w:pos="10790"/>
             </w:tabs>
             <w:rPr>
+              <w:rFonts w:eastAsiaTheme="minorEastAsia"/>
+              <w:b w:val="0"/>
+              <w:bCs w:val="0"/>
               <w:noProof/>
             </w:rPr>
           </w:pPr>
@@ -68,13 +73,13 @@
             </w:rPr>
             <w:fldChar w:fldCharType="separate"/>
           </w:r>
-          <w:hyperlink w:anchor="_Toc465766241" w:history="1">
+          <w:hyperlink w:anchor="_Toc62642482" w:history="1">
             <w:r>
               <w:rPr>
                 <w:rStyle w:val="Hyperlink"/>
                 <w:noProof/>
               </w:rPr>
-              <w:t>IDLE on a conda environment</w:t>
+              <w:t>Environments</w:t>
             </w:r>
             <w:r>
               <w:rPr>
@@ -95,7 +100,299 @@
                 <w:noProof/>
                 <w:webHidden/>
               </w:rPr>
-              <w:instrText xml:space="preserve"> PAGEREF _Toc465766241 \h </w:instrText>
+              <w:instrText xml:space="preserve"> PAGEREF _Toc62642482 \h </w:instrText>
+            </w:r>
+            <w:r>
+              <w:rPr>
+                <w:noProof/>
+                <w:webHidden/>
+              </w:rPr>
+            </w:r>
+            <w:r>
+              <w:rPr>
+                <w:noProof/>
+                <w:webHidden/>
+              </w:rPr>
+              <w:fldChar w:fldCharType="separate"/>
+            </w:r>
+            <w:r>
+              <w:rPr>
+                <w:noProof/>
+                <w:webHidden/>
+              </w:rPr>
+              <w:t>1</w:t>
+            </w:r>
+            <w:r>
+              <w:rPr>
+                <w:noProof/>
+                <w:webHidden/>
+              </w:rPr>
+              <w:fldChar w:fldCharType="end"/>
+            </w:r>
+          </w:hyperlink>
+        </w:p>
+        <w:p>
+          <w:pPr>
+            <w:pStyle w:val="TOC2"/>
+            <w:tabs>
+              <w:tab w:val="right" w:leader="dot" w:pos="10790"/>
+            </w:tabs>
+            <w:rPr>
+              <w:rFonts w:eastAsiaTheme="minorEastAsia"/>
+              <w:b w:val="0"/>
+              <w:bCs w:val="0"/>
+              <w:noProof/>
+              <w:sz w:val="24"/>
+              <w:szCs w:val="24"/>
+            </w:rPr>
+          </w:pPr>
+          <w:hyperlink w:anchor="_Toc62642483" w:history="1">
+            <w:r>
+              <w:rPr>
+                <w:rStyle w:val="Hyperlink"/>
+                <w:noProof/>
+              </w:rPr>
+              <w:t>Activate an environment</w:t>
+            </w:r>
+            <w:r>
+              <w:rPr>
+                <w:noProof/>
+                <w:webHidden/>
+              </w:rPr>
+              <w:tab/>
+            </w:r>
+            <w:r>
+              <w:rPr>
+                <w:noProof/>
+                <w:webHidden/>
+              </w:rPr>
+              <w:fldChar w:fldCharType="begin"/>
+            </w:r>
+            <w:r>
+              <w:rPr>
+                <w:noProof/>
+                <w:webHidden/>
+              </w:rPr>
+              <w:instrText xml:space="preserve"> PAGEREF _Toc62642483 \h </w:instrText>
+            </w:r>
+            <w:r>
+              <w:rPr>
+                <w:noProof/>
+                <w:webHidden/>
+              </w:rPr>
+            </w:r>
+            <w:r>
+              <w:rPr>
+                <w:noProof/>
+                <w:webHidden/>
+              </w:rPr>
+              <w:fldChar w:fldCharType="separate"/>
+            </w:r>
+            <w:r>
+              <w:rPr>
+                <w:noProof/>
+                <w:webHidden/>
+              </w:rPr>
+              <w:t>1</w:t>
+            </w:r>
+            <w:r>
+              <w:rPr>
+                <w:noProof/>
+                <w:webHidden/>
+              </w:rPr>
+              <w:fldChar w:fldCharType="end"/>
+            </w:r>
+          </w:hyperlink>
+        </w:p>
+        <w:p>
+          <w:pPr>
+            <w:pStyle w:val="TOC2"/>
+            <w:tabs>
+              <w:tab w:val="right" w:leader="dot" w:pos="10790"/>
+            </w:tabs>
+            <w:rPr>
+              <w:rFonts w:eastAsiaTheme="minorEastAsia"/>
+              <w:b w:val="0"/>
+              <w:bCs w:val="0"/>
+              <w:noProof/>
+              <w:sz w:val="24"/>
+              <w:szCs w:val="24"/>
+            </w:rPr>
+          </w:pPr>
+          <w:hyperlink w:anchor="_Toc62642484" w:history="1">
+            <w:r>
+              <w:rPr>
+                <w:rStyle w:val="Hyperlink"/>
+                <w:noProof/>
+              </w:rPr>
+              <w:t>Copy an Environment</w:t>
+            </w:r>
+            <w:r>
+              <w:rPr>
+                <w:noProof/>
+                <w:webHidden/>
+              </w:rPr>
+              <w:tab/>
+            </w:r>
+            <w:r>
+              <w:rPr>
+                <w:noProof/>
+                <w:webHidden/>
+              </w:rPr>
+              <w:fldChar w:fldCharType="begin"/>
+            </w:r>
+            <w:r>
+              <w:rPr>
+                <w:noProof/>
+                <w:webHidden/>
+              </w:rPr>
+              <w:instrText xml:space="preserve"> PAGEREF _Toc62642484 \h </w:instrText>
+            </w:r>
+            <w:r>
+              <w:rPr>
+                <w:noProof/>
+                <w:webHidden/>
+              </w:rPr>
+            </w:r>
+            <w:r>
+              <w:rPr>
+                <w:noProof/>
+                <w:webHidden/>
+              </w:rPr>
+              <w:fldChar w:fldCharType="separate"/>
+            </w:r>
+            <w:r>
+              <w:rPr>
+                <w:noProof/>
+                <w:webHidden/>
+              </w:rPr>
+              <w:t>1</w:t>
+            </w:r>
+            <w:r>
+              <w:rPr>
+                <w:noProof/>
+                <w:webHidden/>
+              </w:rPr>
+              <w:fldChar w:fldCharType="end"/>
+            </w:r>
+          </w:hyperlink>
+        </w:p>
+        <w:p>
+          <w:pPr>
+            <w:pStyle w:val="TOC2"/>
+            <w:tabs>
+              <w:tab w:val="right" w:leader="dot" w:pos="10790"/>
+            </w:tabs>
+            <w:rPr>
+              <w:rFonts w:eastAsiaTheme="minorEastAsia"/>
+              <w:b w:val="0"/>
+              <w:bCs w:val="0"/>
+              <w:noProof/>
+              <w:sz w:val="24"/>
+              <w:szCs w:val="24"/>
+            </w:rPr>
+          </w:pPr>
+          <w:hyperlink w:anchor="_Toc62642485" w:history="1">
+            <w:r>
+              <w:rPr>
+                <w:rStyle w:val="Hyperlink"/>
+                <w:noProof/>
+              </w:rPr>
+              <w:t>Create a New Environment</w:t>
+            </w:r>
+            <w:r>
+              <w:rPr>
+                <w:noProof/>
+                <w:webHidden/>
+              </w:rPr>
+              <w:tab/>
+            </w:r>
+            <w:r>
+              <w:rPr>
+                <w:noProof/>
+                <w:webHidden/>
+              </w:rPr>
+              <w:fldChar w:fldCharType="begin"/>
+            </w:r>
+            <w:r>
+              <w:rPr>
+                <w:noProof/>
+                <w:webHidden/>
+              </w:rPr>
+              <w:instrText xml:space="preserve"> PAGEREF _Toc62642485 \h </w:instrText>
+            </w:r>
+            <w:r>
+              <w:rPr>
+                <w:noProof/>
+                <w:webHidden/>
+              </w:rPr>
+            </w:r>
+            <w:r>
+              <w:rPr>
+                <w:noProof/>
+                <w:webHidden/>
+              </w:rPr>
+              <w:fldChar w:fldCharType="separate"/>
+            </w:r>
+            <w:r>
+              <w:rPr>
+                <w:noProof/>
+                <w:webHidden/>
+              </w:rPr>
+              <w:t>1</w:t>
+            </w:r>
+            <w:r>
+              <w:rPr>
+                <w:noProof/>
+                <w:webHidden/>
+              </w:rPr>
+              <w:fldChar w:fldCharType="end"/>
+            </w:r>
+          </w:hyperlink>
+        </w:p>
+        <w:p>
+          <w:pPr>
+            <w:pStyle w:val="TOC2"/>
+            <w:tabs>
+              <w:tab w:val="right" w:leader="dot" w:pos="10790"/>
+            </w:tabs>
+            <w:rPr>
+              <w:rFonts w:eastAsiaTheme="minorEastAsia"/>
+              <w:b w:val="0"/>
+              <w:bCs w:val="0"/>
+              <w:noProof/>
+              <w:sz w:val="24"/>
+              <w:szCs w:val="24"/>
+            </w:rPr>
+          </w:pPr>
+          <w:hyperlink w:anchor="_Toc62642486" w:history="1">
+            <w:r>
+              <w:rPr>
+                <w:rStyle w:val="Hyperlink"/>
+                <w:noProof/>
+              </w:rPr>
+              <w:t>List Available Environments</w:t>
+            </w:r>
+            <w:r>
+              <w:rPr>
+                <w:noProof/>
+                <w:webHidden/>
+              </w:rPr>
+              <w:tab/>
+            </w:r>
+            <w:r>
+              <w:rPr>
+                <w:noProof/>
+                <w:webHidden/>
+              </w:rPr>
+              <w:fldChar w:fldCharType="begin"/>
+            </w:r>
+            <w:r>
+              <w:rPr>
+                <w:noProof/>
+                <w:webHidden/>
+              </w:rPr>
+              <w:instrText xml:space="preserve"> PAGEREF _Toc62642486 \h </w:instrText>
             </w:r>
             <w:r>
               <w:rPr>
@@ -133,15 +430,89 @@
               <w:tab w:val="right" w:leader="dot" w:pos="10790"/>
             </w:tabs>
             <w:rPr>
+              <w:rFonts w:eastAsiaTheme="minorEastAsia"/>
+              <w:b w:val="0"/>
+              <w:bCs w:val="0"/>
               <w:noProof/>
             </w:rPr>
           </w:pPr>
-          <w:hyperlink w:anchor="_Toc465766242" w:history="1">
+          <w:hyperlink w:anchor="_Toc62642487" w:history="1">
             <w:r>
               <w:rPr>
                 <w:rStyle w:val="Hyperlink"/>
                 <w:noProof/>
               </w:rPr>
+              <w:t>IDLE on a conda environment</w:t>
+            </w:r>
+            <w:r>
+              <w:rPr>
+                <w:noProof/>
+                <w:webHidden/>
+              </w:rPr>
+              <w:tab/>
+            </w:r>
+            <w:r>
+              <w:rPr>
+                <w:noProof/>
+                <w:webHidden/>
+              </w:rPr>
+              <w:fldChar w:fldCharType="begin"/>
+            </w:r>
+            <w:r>
+              <w:rPr>
+                <w:noProof/>
+                <w:webHidden/>
+              </w:rPr>
+              <w:instrText xml:space="preserve"> PAGEREF _Toc62642487 \h </w:instrText>
+            </w:r>
+            <w:r>
+              <w:rPr>
+                <w:noProof/>
+                <w:webHidden/>
+              </w:rPr>
+            </w:r>
+            <w:r>
+              <w:rPr>
+                <w:noProof/>
+                <w:webHidden/>
+              </w:rPr>
+              <w:fldChar w:fldCharType="separate"/>
+            </w:r>
+            <w:r>
+              <w:rPr>
+                <w:noProof/>
+                <w:webHidden/>
+              </w:rPr>
+              <w:t>3</w:t>
+            </w:r>
+            <w:r>
+              <w:rPr>
+                <w:noProof/>
+                <w:webHidden/>
+              </w:rPr>
+              <w:fldChar w:fldCharType="end"/>
+            </w:r>
+          </w:hyperlink>
+        </w:p>
+        <w:p>
+          <w:pPr>
+            <w:pStyle w:val="TOC1"/>
+            <w:tabs>
+              <w:tab w:val="right" w:leader="dot" w:pos="10790"/>
+            </w:tabs>
+            <w:rPr>
+              <w:rFonts w:eastAsiaTheme="minorEastAsia"/>
+              <w:b w:val="0"/>
+              <w:bCs w:val="0"/>
+              <w:noProof/>
+            </w:rPr>
+          </w:pPr>
+          <w:hyperlink w:anchor="_Toc62642488" w:history="1">
+            <w:r>
+              <w:rPr>
+                <w:rStyle w:val="Hyperlink"/>
+                <w:noProof/>
+              </w:rPr>
               <w:t>zsh Editor Config</w:t>
             </w:r>
             <w:r>
@@ -163,7 +534,7 @@
                 <w:noProof/>
                 <w:webHidden/>
               </w:rPr>
-              <w:instrText xml:space="preserve"> PAGEREF _Toc465766242 \h </w:instrText>
+              <w:instrText xml:space="preserve"> PAGEREF _Toc62642488 \h </w:instrText>
             </w:r>
             <w:r>
               <w:rPr>
@@ -183,7 +554,297 @@
                 <w:noProof/>
                 <w:webHidden/>
               </w:rPr>
-              <w:t>1</w:t>
+              <w:t>3</w:t>
+            </w:r>
+            <w:r>
+              <w:rPr>
+                <w:noProof/>
+                <w:webHidden/>
+              </w:rPr>
+              <w:fldChar w:fldCharType="end"/>
+            </w:r>
+          </w:hyperlink>
+        </w:p>
+        <w:p>
+          <w:pPr>
+            <w:pStyle w:val="TOC1"/>
+            <w:tabs>
+              <w:tab w:val="right" w:leader="dot" w:pos="10790"/>
+            </w:tabs>
+            <w:rPr>
+              <w:rFonts w:eastAsiaTheme="minorEastAsia"/>
+              <w:b w:val="0"/>
+              <w:bCs w:val="0"/>
+              <w:noProof/>
+            </w:rPr>
+          </w:pPr>
+          <w:hyperlink w:anchor="_Toc62642489" w:history="1">
+            <w:r>
+              <w:rPr>
+                <w:rStyle w:val="Hyperlink"/>
+                <w:noProof/>
+              </w:rPr>
+              <w:t>Packages</w:t>
+            </w:r>
+            <w:r>
+              <w:rPr>
+                <w:noProof/>
+                <w:webHidden/>
+              </w:rPr>
+              <w:tab/>
+            </w:r>
+            <w:r>
+              <w:rPr>
+                <w:noProof/>
+                <w:webHidden/>
+              </w:rPr>
+              <w:fldChar w:fldCharType="begin"/>
+            </w:r>
+            <w:r>
+              <w:rPr>
+                <w:noProof/>
+                <w:webHidden/>
+              </w:rPr>
+              <w:instrText xml:space="preserve"> PAGEREF _Toc62642489 \h </w:instrText>
+            </w:r>
+            <w:r>
+              <w:rPr>
+                <w:noProof/>
+                <w:webHidden/>
+              </w:rPr>
+            </w:r>
+            <w:r>
+              <w:rPr>
+                <w:noProof/>
+                <w:webHidden/>
+              </w:rPr>
+              <w:fldChar w:fldCharType="separate"/>
+            </w:r>
+            <w:r>
+              <w:rPr>
+                <w:noProof/>
+                <w:webHidden/>
+              </w:rPr>
+              <w:t>3</w:t>
+            </w:r>
+            <w:r>
+              <w:rPr>
+                <w:noProof/>
+                <w:webHidden/>
+              </w:rPr>
+              <w:fldChar w:fldCharType="end"/>
+            </w:r>
+          </w:hyperlink>
+        </w:p>
+        <w:p>
+          <w:pPr>
+            <w:pStyle w:val="TOC2"/>
+            <w:tabs>
+              <w:tab w:val="right" w:leader="dot" w:pos="10790"/>
+            </w:tabs>
+            <w:rPr>
+              <w:rFonts w:eastAsiaTheme="minorEastAsia"/>
+              <w:b w:val="0"/>
+              <w:bCs w:val="0"/>
+              <w:noProof/>
+              <w:sz w:val="24"/>
+              <w:szCs w:val="24"/>
+            </w:rPr>
+          </w:pPr>
+          <w:hyperlink w:anchor="_Toc62642490" w:history="1">
+            <w:r>
+              <w:rPr>
+                <w:rStyle w:val="Hyperlink"/>
+                <w:noProof/>
+              </w:rPr>
+              <w:t>Install a Specific Package</w:t>
+            </w:r>
+            <w:r>
+              <w:rPr>
+                <w:noProof/>
+                <w:webHidden/>
+              </w:rPr>
+              <w:tab/>
+            </w:r>
+            <w:r>
+              <w:rPr>
+                <w:noProof/>
+                <w:webHidden/>
+              </w:rPr>
+              <w:fldChar w:fldCharType="begin"/>
+            </w:r>
+            <w:r>
+              <w:rPr>
+                <w:noProof/>
+                <w:webHidden/>
+              </w:rPr>
+              <w:instrText xml:space="preserve"> PAGEREF _Toc62642490 \h </w:instrText>
+            </w:r>
+            <w:r>
+              <w:rPr>
+                <w:noProof/>
+                <w:webHidden/>
+              </w:rPr>
+            </w:r>
+            <w:r>
+              <w:rPr>
+                <w:noProof/>
+                <w:webHidden/>
+              </w:rPr>
+              <w:fldChar w:fldCharType="separate"/>
+            </w:r>
+            <w:r>
+              <w:rPr>
+                <w:noProof/>
+                <w:webHidden/>
+              </w:rPr>
+              <w:t>3</w:t>
+            </w:r>
+            <w:r>
+              <w:rPr>
+                <w:noProof/>
+                <w:webHidden/>
+              </w:rPr>
+              <w:fldChar w:fldCharType="end"/>
+            </w:r>
+          </w:hyperlink>
+        </w:p>
+        <w:p>
+          <w:pPr>
+            <w:pStyle w:val="TOC2"/>
+            <w:tabs>
+              <w:tab w:val="right" w:leader="dot" w:pos="10790"/>
+            </w:tabs>
+            <w:rPr>
+              <w:rFonts w:eastAsiaTheme="minorEastAsia"/>
+              <w:b w:val="0"/>
+              <w:bCs w:val="0"/>
+              <w:noProof/>
+              <w:sz w:val="24"/>
+              <w:szCs w:val="24"/>
+            </w:rPr>
+          </w:pPr>
+          <w:hyperlink w:anchor="_Toc62642491" w:history="1">
+            <w:r>
+              <w:rPr>
+                <w:rStyle w:val="Hyperlink"/>
+                <w:noProof/>
+              </w:rPr>
+              <w:t>Install Packages Named in a File</w:t>
+            </w:r>
+            <w:r>
+              <w:rPr>
+                <w:noProof/>
+                <w:webHidden/>
+              </w:rPr>
+              <w:tab/>
+            </w:r>
+            <w:r>
+              <w:rPr>
+                <w:noProof/>
+                <w:webHidden/>
+              </w:rPr>
+              <w:fldChar w:fldCharType="begin"/>
+            </w:r>
+            <w:r>
+              <w:rPr>
+                <w:noProof/>
+                <w:webHidden/>
+              </w:rPr>
+              <w:instrText xml:space="preserve"> PAGEREF _Toc62642491 \h </w:instrText>
+            </w:r>
+            <w:r>
+              <w:rPr>
+                <w:noProof/>
+                <w:webHidden/>
+              </w:rPr>
+            </w:r>
+            <w:r>
+              <w:rPr>
+                <w:noProof/>
+                <w:webHidden/>
+              </w:rPr>
+              <w:fldChar w:fldCharType="separate"/>
+            </w:r>
+            <w:r>
+              <w:rPr>
+                <w:noProof/>
+                <w:webHidden/>
+              </w:rPr>
+              <w:t>3</w:t>
+            </w:r>
+            <w:r>
+              <w:rPr>
+                <w:noProof/>
+                <w:webHidden/>
+              </w:rPr>
+              <w:fldChar w:fldCharType="end"/>
+            </w:r>
+          </w:hyperlink>
+        </w:p>
+        <w:p>
+          <w:pPr>
+            <w:pStyle w:val="TOC2"/>
+            <w:tabs>
+              <w:tab w:val="right" w:leader="dot" w:pos="10790"/>
+            </w:tabs>
+            <w:rPr>
+              <w:rFonts w:eastAsiaTheme="minorEastAsia"/>
+              <w:b w:val="0"/>
+              <w:bCs w:val="0"/>
+              <w:noProof/>
+              <w:sz w:val="24"/>
+              <w:szCs w:val="24"/>
+            </w:rPr>
+          </w:pPr>
+          <w:hyperlink w:anchor="_Toc62642492" w:history="1">
+            <w:r>
+              <w:rPr>
+                <w:rStyle w:val="Hyperlink"/>
+                <w:noProof/>
+              </w:rPr>
+              <w:t>Install Packages Using pip</w:t>
+            </w:r>
+            <w:r>
+              <w:rPr>
+                <w:noProof/>
+                <w:webHidden/>
+              </w:rPr>
+              <w:tab/>
+            </w:r>
+            <w:r>
+              <w:rPr>
+                <w:noProof/>
+                <w:webHidden/>
+              </w:rPr>
+              <w:fldChar w:fldCharType="begin"/>
+            </w:r>
+            <w:r>
+              <w:rPr>
+                <w:noProof/>
+                <w:webHidden/>
+              </w:rPr>
+              <w:instrText xml:space="preserve"> PAGEREF _Toc62642492 \h </w:instrText>
+            </w:r>
+            <w:r>
+              <w:rPr>
+                <w:noProof/>
+                <w:webHidden/>
+              </w:rPr>
+            </w:r>
+            <w:r>
+              <w:rPr>
+                <w:noProof/>
+                <w:webHidden/>
+              </w:rPr>
+              <w:fldChar w:fldCharType="separate"/>
+            </w:r>
+            <w:r>
+              <w:rPr>
+                <w:noProof/>
+                <w:webHidden/>
+              </w:rPr>
+              <w:t>3</w:t>
             </w:r>
             <w:r>
               <w:rPr>
@@ -211,26 +872,35 @@
       <w:pPr>
         <w:pStyle w:val="Heading1"/>
       </w:pPr>
+      <w:bookmarkStart w:id="0" w:name="_Toc62642482"/>
       <w:r>
         <w:t>Environments</w:t>
       </w:r>
+      <w:bookmarkEnd w:id="0"/>
     </w:p>
     <w:p/>
     <w:p>
       <w:pPr>
         <w:pStyle w:val="Heading2"/>
       </w:pPr>
+      <w:bookmarkStart w:id="1" w:name="_Toc62642483"/>
       <w:r>
         <w:t>Activate an environment</w:t>
       </w:r>
+      <w:bookmarkEnd w:id="1"/>
     </w:p>
     <w:p/>
     <w:p>
       <w:pPr>
         <w:pStyle w:val="codestyle"/>
       </w:pPr>
-      <w:r>
-        <w:t>source activate python2</w:t>
+      <w:proofErr w:type="gramStart"/>
+      <w:r>
+        <w:t>source</w:t>
+      </w:r>
+      <w:proofErr w:type="gramEnd"/>
+      <w:r>
+        <w:t xml:space="preserve"> activate python2</w:t>
       </w:r>
     </w:p>
     <w:p/>
@@ -239,18 +909,38 @@
       <w:pPr>
         <w:pStyle w:val="Heading2"/>
       </w:pPr>
+      <w:bookmarkStart w:id="2" w:name="_Toc62642484"/>
       <w:r>
         <w:t>Copy an Environment</w:t>
       </w:r>
+      <w:bookmarkEnd w:id="2"/>
     </w:p>
     <w:p/>
     <w:p>
       <w:pPr>
         <w:pStyle w:val="codestyle"/>
       </w:pPr>
-      <w:r>
-        <w:t>conda create --name &lt;new_env_name&gt; --clone &lt;existing_env_name</w:t>
-      </w:r>
+      <w:proofErr w:type="spellStart"/>
+      <w:r>
+        <w:t>conda</w:t>
+      </w:r>
+      <w:proofErr w:type="spellEnd"/>
+      <w:r>
+        <w:t xml:space="preserve"> create --name &lt;</w:t>
+      </w:r>
+      <w:proofErr w:type="spellStart"/>
+      <w:r>
+        <w:t>new_env_name</w:t>
+      </w:r>
+      <w:proofErr w:type="spellEnd"/>
+      <w:r>
+        <w:t>&gt; --clone &lt;</w:t>
+      </w:r>
+      <w:proofErr w:type="spellStart"/>
+      <w:r>
+        <w:t>existing_env_name</w:t>
+      </w:r>
+      <w:proofErr w:type="spellEnd"/>
     </w:p>
     <w:p/>
     <w:p/>
@@ -258,17 +948,24 @@
       <w:pPr>
         <w:pStyle w:val="Heading2"/>
       </w:pPr>
+      <w:bookmarkStart w:id="3" w:name="_Toc62642485"/>
       <w:r>
         <w:t>Create a New Environment</w:t>
       </w:r>
+      <w:bookmarkEnd w:id="3"/>
     </w:p>
     <w:p/>
     <w:p>
       <w:pPr>
         <w:pStyle w:val="codestyle"/>
       </w:pPr>
-      <w:r>
-        <w:t>conda create --name python27_env_example</w:t>
+      <w:proofErr w:type="spellStart"/>
+      <w:r>
+        <w:t>conda</w:t>
+      </w:r>
+      <w:proofErr w:type="spellEnd"/>
+      <w:r>
+        <w:t xml:space="preserve"> create --name python27_env_example</w:t>
       </w:r>
     </w:p>
     <w:p/>
@@ -276,8 +973,13 @@
       <w:pPr>
         <w:pStyle w:val="codestyle"/>
       </w:pPr>
-      <w:r>
-        <w:t xml:space="preserve">conda create --name python27_env_example  python=2  pandas </w:t>
+      <w:proofErr w:type="spellStart"/>
+      <w:r>
+        <w:t>conda</w:t>
+      </w:r>
+      <w:proofErr w:type="spellEnd"/>
+      <w:r>
+        <w:t xml:space="preserve"> create --name python27_env_example  python=2  pandas </w:t>
       </w:r>
       <w:r>
         <w:t>matplotlib</w:t>
@@ -296,7 +998,15 @@
     <w:p>
       <w:r>
         <w:tab/>
-        <w:t>pandas and matplotlib are packages to be installed by conda at env creation time.</w:t>
+        <w:t xml:space="preserve">pandas and matplotlib are packages to be installed by </w:t>
+      </w:r>
+      <w:proofErr w:type="spellStart"/>
+      <w:r>
+        <w:t>conda</w:t>
+      </w:r>
+      <w:proofErr w:type="spellEnd"/>
+      <w:r>
+        <w:t xml:space="preserve"> at env creation time.</w:t>
       </w:r>
     </w:p>
     <w:p/>
@@ -306,18 +1016,30 @@
       <w:pPr>
         <w:pStyle w:val="Heading2"/>
       </w:pPr>
+      <w:bookmarkStart w:id="4" w:name="_Toc62642486"/>
       <w:r>
         <w:t>List Available Environments</w:t>
       </w:r>
+      <w:bookmarkEnd w:id="4"/>
     </w:p>
     <w:p/>
     <w:p>
       <w:pPr>
         <w:pStyle w:val="codestyle"/>
       </w:pPr>
-      <w:r>
-        <w:t>conda info –envs</w:t>
-      </w:r>
+      <w:proofErr w:type="spellStart"/>
+      <w:r>
+        <w:t>conda</w:t>
+      </w:r>
+      <w:proofErr w:type="spellEnd"/>
+      <w:r>
+        <w:t xml:space="preserve"> info –</w:t>
+      </w:r>
+      <w:proofErr w:type="spellStart"/>
+      <w:r>
+        <w:t>envs</w:t>
+      </w:r>
+      <w:proofErr w:type="spellEnd"/>
     </w:p>
     <w:p>
       <w:r>
@@ -325,6 +1047,582 @@
       </w:r>
     </w:p>
     <w:p/>
+    <w:p>
+      <w:r>
+        <w:t>or</w:t>
+      </w:r>
+    </w:p>
+    <w:p/>
+    <w:p>
+      <w:pPr>
+        <w:pStyle w:val="codestyle"/>
+      </w:pPr>
+      <w:proofErr w:type="spellStart"/>
+      <w:r>
+        <w:t>conda</w:t>
+      </w:r>
+      <w:proofErr w:type="spellEnd"/>
+      <w:r>
+        <w:t xml:space="preserve"> env list</w:t>
+      </w:r>
+    </w:p>
+    <w:p/>
+    <w:p>
+      <w:r>
+        <w:t>Output:</w:t>
+      </w:r>
+    </w:p>
+    <w:p/>
+    <w:p>
+      <w:pPr>
+        <w:tabs>
+          <w:tab w:val="left" w:pos="560"/>
+          <w:tab w:val="left" w:pos="1120"/>
+          <w:tab w:val="left" w:pos="1680"/>
+          <w:tab w:val="left" w:pos="2240"/>
+          <w:tab w:val="left" w:pos="2800"/>
+          <w:tab w:val="left" w:pos="3360"/>
+          <w:tab w:val="left" w:pos="3920"/>
+          <w:tab w:val="left" w:pos="4480"/>
+          <w:tab w:val="left" w:pos="5040"/>
+          <w:tab w:val="left" w:pos="5600"/>
+          <w:tab w:val="left" w:pos="6160"/>
+          <w:tab w:val="left" w:pos="6720"/>
+        </w:tabs>
+        <w:autoSpaceDE w:val="0"/>
+        <w:autoSpaceDN w:val="0"/>
+        <w:adjustRightInd w:val="0"/>
+        <w:rPr>
+          <w:rFonts w:ascii="Menlo" w:hAnsi="Menlo" w:cs="Menlo"/>
+          <w:color w:val="000000"/>
+          <w:sz w:val="22"/>
+          <w:szCs w:val="22"/>
+        </w:rPr>
+      </w:pPr>
+      <w:r>
+        <w:rPr>
+          <w:rFonts w:ascii="Menlo" w:hAnsi="Menlo" w:cs="Menlo"/>
+          <w:color w:val="000000"/>
+          <w:sz w:val="22"/>
+          <w:szCs w:val="22"/>
+        </w:rPr>
+        <w:t xml:space="preserve">(base) </w:t>
+      </w:r>
+      <w:proofErr w:type="spellStart"/>
+      <w:r>
+        <w:rPr>
+          <w:rFonts w:ascii="Menlo" w:hAnsi="Menlo" w:cs="Menlo"/>
+          <w:color w:val="000000"/>
+          <w:sz w:val="22"/>
+          <w:szCs w:val="22"/>
+        </w:rPr>
+        <w:t>bruce@mb-bbeauchamp</w:t>
+      </w:r>
+      <w:proofErr w:type="spellEnd"/>
+      <w:r>
+        <w:rPr>
+          <w:rFonts w:ascii="Menlo" w:hAnsi="Menlo" w:cs="Menlo"/>
+          <w:color w:val="000000"/>
+          <w:sz w:val="22"/>
+          <w:szCs w:val="22"/>
+        </w:rPr>
+        <w:t xml:space="preserve"> </w:t>
+      </w:r>
+      <w:proofErr w:type="spellStart"/>
+      <w:r>
+        <w:rPr>
+          <w:rFonts w:ascii="Menlo" w:hAnsi="Menlo" w:cs="Menlo"/>
+          <w:color w:val="000000"/>
+          <w:sz w:val="22"/>
+          <w:szCs w:val="22"/>
+        </w:rPr>
+        <w:t>stan_nlp_test</w:t>
+      </w:r>
+      <w:proofErr w:type="spellEnd"/>
+      <w:r>
+        <w:rPr>
+          <w:rFonts w:ascii="Menlo" w:hAnsi="Menlo" w:cs="Menlo"/>
+          <w:color w:val="000000"/>
+          <w:sz w:val="22"/>
+          <w:szCs w:val="22"/>
+        </w:rPr>
+        <w:t xml:space="preserve"> $ </w:t>
+      </w:r>
+      <w:proofErr w:type="spellStart"/>
+      <w:r>
+        <w:rPr>
+          <w:rFonts w:ascii="Menlo" w:hAnsi="Menlo" w:cs="Menlo"/>
+          <w:color w:val="000000"/>
+          <w:sz w:val="22"/>
+          <w:szCs w:val="22"/>
+        </w:rPr>
+        <w:t>conda</w:t>
+      </w:r>
+      <w:proofErr w:type="spellEnd"/>
+      <w:r>
+        <w:rPr>
+          <w:rFonts w:ascii="Menlo" w:hAnsi="Menlo" w:cs="Menlo"/>
+          <w:color w:val="000000"/>
+          <w:sz w:val="22"/>
+          <w:szCs w:val="22"/>
+        </w:rPr>
+        <w:t xml:space="preserve"> env list</w:t>
+      </w:r>
+    </w:p>
+    <w:p>
+      <w:pPr>
+        <w:tabs>
+          <w:tab w:val="left" w:pos="560"/>
+          <w:tab w:val="left" w:pos="1120"/>
+          <w:tab w:val="left" w:pos="1680"/>
+          <w:tab w:val="left" w:pos="2240"/>
+          <w:tab w:val="left" w:pos="2800"/>
+          <w:tab w:val="left" w:pos="3360"/>
+          <w:tab w:val="left" w:pos="3920"/>
+          <w:tab w:val="left" w:pos="4480"/>
+          <w:tab w:val="left" w:pos="5040"/>
+          <w:tab w:val="left" w:pos="5600"/>
+          <w:tab w:val="left" w:pos="6160"/>
+          <w:tab w:val="left" w:pos="6720"/>
+        </w:tabs>
+        <w:autoSpaceDE w:val="0"/>
+        <w:autoSpaceDN w:val="0"/>
+        <w:adjustRightInd w:val="0"/>
+        <w:rPr>
+          <w:rFonts w:ascii="Menlo" w:hAnsi="Menlo" w:cs="Menlo"/>
+          <w:color w:val="000000"/>
+          <w:sz w:val="22"/>
+          <w:szCs w:val="22"/>
+        </w:rPr>
+      </w:pPr>
+      <w:r>
+        <w:rPr>
+          <w:rFonts w:ascii="Menlo" w:hAnsi="Menlo" w:cs="Menlo"/>
+          <w:color w:val="000000"/>
+          <w:sz w:val="22"/>
+          <w:szCs w:val="22"/>
+        </w:rPr>
+        <w:t xml:space="preserve"># </w:t>
+      </w:r>
+      <w:proofErr w:type="spellStart"/>
+      <w:r>
+        <w:rPr>
+          <w:rFonts w:ascii="Menlo" w:hAnsi="Menlo" w:cs="Menlo"/>
+          <w:color w:val="000000"/>
+          <w:sz w:val="22"/>
+          <w:szCs w:val="22"/>
+        </w:rPr>
+        <w:t>conda</w:t>
+      </w:r>
+      <w:proofErr w:type="spellEnd"/>
+      <w:r>
+        <w:rPr>
+          <w:rFonts w:ascii="Menlo" w:hAnsi="Menlo" w:cs="Menlo"/>
+          <w:color w:val="000000"/>
+          <w:sz w:val="22"/>
+          <w:szCs w:val="22"/>
+        </w:rPr>
+        <w:t xml:space="preserve"> environments:</w:t>
+      </w:r>
+    </w:p>
+    <w:p>
+      <w:pPr>
+        <w:tabs>
+          <w:tab w:val="left" w:pos="560"/>
+          <w:tab w:val="left" w:pos="1120"/>
+          <w:tab w:val="left" w:pos="1680"/>
+          <w:tab w:val="left" w:pos="2240"/>
+          <w:tab w:val="left" w:pos="2800"/>
+          <w:tab w:val="left" w:pos="3360"/>
+          <w:tab w:val="left" w:pos="3920"/>
+          <w:tab w:val="left" w:pos="4480"/>
+          <w:tab w:val="left" w:pos="5040"/>
+          <w:tab w:val="left" w:pos="5600"/>
+          <w:tab w:val="left" w:pos="6160"/>
+          <w:tab w:val="left" w:pos="6720"/>
+        </w:tabs>
+        <w:autoSpaceDE w:val="0"/>
+        <w:autoSpaceDN w:val="0"/>
+        <w:adjustRightInd w:val="0"/>
+        <w:rPr>
+          <w:rFonts w:ascii="Menlo" w:hAnsi="Menlo" w:cs="Menlo"/>
+          <w:color w:val="000000"/>
+          <w:sz w:val="22"/>
+          <w:szCs w:val="22"/>
+        </w:rPr>
+      </w:pPr>
+      <w:r>
+        <w:rPr>
+          <w:rFonts w:ascii="Menlo" w:hAnsi="Menlo" w:cs="Menlo"/>
+          <w:color w:val="000000"/>
+          <w:sz w:val="22"/>
+          <w:szCs w:val="22"/>
+        </w:rPr>
+        <w:t>#</w:t>
+      </w:r>
+    </w:p>
+    <w:p>
+      <w:pPr>
+        <w:tabs>
+          <w:tab w:val="left" w:pos="560"/>
+          <w:tab w:val="left" w:pos="1120"/>
+          <w:tab w:val="left" w:pos="1680"/>
+          <w:tab w:val="left" w:pos="2240"/>
+          <w:tab w:val="left" w:pos="2800"/>
+          <w:tab w:val="left" w:pos="3360"/>
+          <w:tab w:val="left" w:pos="3920"/>
+          <w:tab w:val="left" w:pos="4480"/>
+          <w:tab w:val="left" w:pos="5040"/>
+          <w:tab w:val="left" w:pos="5600"/>
+          <w:tab w:val="left" w:pos="6160"/>
+          <w:tab w:val="left" w:pos="6720"/>
+        </w:tabs>
+        <w:autoSpaceDE w:val="0"/>
+        <w:autoSpaceDN w:val="0"/>
+        <w:adjustRightInd w:val="0"/>
+        <w:rPr>
+          <w:rFonts w:ascii="Menlo" w:hAnsi="Menlo" w:cs="Menlo"/>
+          <w:color w:val="000000"/>
+          <w:sz w:val="22"/>
+          <w:szCs w:val="22"/>
+        </w:rPr>
+      </w:pPr>
+      <w:r>
+        <w:rPr>
+          <w:rFonts w:ascii="Menlo" w:hAnsi="Menlo" w:cs="Menlo"/>
+          <w:color w:val="000000"/>
+          <w:sz w:val="22"/>
+          <w:szCs w:val="22"/>
+        </w:rPr>
+        <w:t>base                  *  /Users/</w:t>
+      </w:r>
+      <w:proofErr w:type="spellStart"/>
+      <w:r>
+        <w:rPr>
+          <w:rFonts w:ascii="Menlo" w:hAnsi="Menlo" w:cs="Menlo"/>
+          <w:color w:val="000000"/>
+          <w:sz w:val="22"/>
+          <w:szCs w:val="22"/>
+        </w:rPr>
+        <w:t>bruce</w:t>
+      </w:r>
+      <w:proofErr w:type="spellEnd"/>
+      <w:r>
+        <w:rPr>
+          <w:rFonts w:ascii="Menlo" w:hAnsi="Menlo" w:cs="Menlo"/>
+          <w:color w:val="000000"/>
+          <w:sz w:val="22"/>
+          <w:szCs w:val="22"/>
+        </w:rPr>
+        <w:t>/anaconda3</w:t>
+      </w:r>
+    </w:p>
+    <w:p>
+      <w:pPr>
+        <w:tabs>
+          <w:tab w:val="left" w:pos="560"/>
+          <w:tab w:val="left" w:pos="1120"/>
+          <w:tab w:val="left" w:pos="1680"/>
+          <w:tab w:val="left" w:pos="2240"/>
+          <w:tab w:val="left" w:pos="2800"/>
+          <w:tab w:val="left" w:pos="3360"/>
+          <w:tab w:val="left" w:pos="3920"/>
+          <w:tab w:val="left" w:pos="4480"/>
+          <w:tab w:val="left" w:pos="5040"/>
+          <w:tab w:val="left" w:pos="5600"/>
+          <w:tab w:val="left" w:pos="6160"/>
+          <w:tab w:val="left" w:pos="6720"/>
+        </w:tabs>
+        <w:autoSpaceDE w:val="0"/>
+        <w:autoSpaceDN w:val="0"/>
+        <w:adjustRightInd w:val="0"/>
+        <w:rPr>
+          <w:rFonts w:ascii="Menlo" w:hAnsi="Menlo" w:cs="Menlo"/>
+          <w:color w:val="000000"/>
+          <w:sz w:val="22"/>
+          <w:szCs w:val="22"/>
+        </w:rPr>
+      </w:pPr>
+      <w:r>
+        <w:rPr>
+          <w:rFonts w:ascii="Menlo" w:hAnsi="Menlo" w:cs="Menlo"/>
+          <w:color w:val="000000"/>
+          <w:sz w:val="22"/>
+          <w:szCs w:val="22"/>
+        </w:rPr>
+        <w:t xml:space="preserve">                         /Users/</w:t>
+      </w:r>
+      <w:proofErr w:type="spellStart"/>
+      <w:r>
+        <w:rPr>
+          <w:rFonts w:ascii="Menlo" w:hAnsi="Menlo" w:cs="Menlo"/>
+          <w:color w:val="000000"/>
+          <w:sz w:val="22"/>
+          <w:szCs w:val="22"/>
+        </w:rPr>
+        <w:t>bruce</w:t>
+      </w:r>
+      <w:proofErr w:type="spellEnd"/>
+      <w:r>
+        <w:rPr>
+          <w:rFonts w:ascii="Menlo" w:hAnsi="Menlo" w:cs="Menlo"/>
+          <w:color w:val="000000"/>
+          <w:sz w:val="22"/>
+          <w:szCs w:val="22"/>
+        </w:rPr>
+        <w:t>/opt/anaconda3</w:t>
+      </w:r>
+    </w:p>
+    <w:p>
+      <w:pPr>
+        <w:tabs>
+          <w:tab w:val="left" w:pos="560"/>
+          <w:tab w:val="left" w:pos="1120"/>
+          <w:tab w:val="left" w:pos="1680"/>
+          <w:tab w:val="left" w:pos="2240"/>
+          <w:tab w:val="left" w:pos="2800"/>
+          <w:tab w:val="left" w:pos="3360"/>
+          <w:tab w:val="left" w:pos="3920"/>
+          <w:tab w:val="left" w:pos="4480"/>
+          <w:tab w:val="left" w:pos="5040"/>
+          <w:tab w:val="left" w:pos="5600"/>
+          <w:tab w:val="left" w:pos="6160"/>
+          <w:tab w:val="left" w:pos="6720"/>
+        </w:tabs>
+        <w:autoSpaceDE w:val="0"/>
+        <w:autoSpaceDN w:val="0"/>
+        <w:adjustRightInd w:val="0"/>
+        <w:rPr>
+          <w:rFonts w:ascii="Menlo" w:hAnsi="Menlo" w:cs="Menlo"/>
+          <w:color w:val="000000"/>
+          <w:sz w:val="22"/>
+          <w:szCs w:val="22"/>
+        </w:rPr>
+      </w:pPr>
+      <w:r>
+        <w:rPr>
+          <w:rFonts w:ascii="Menlo" w:hAnsi="Menlo" w:cs="Menlo"/>
+          <w:color w:val="000000"/>
+          <w:sz w:val="22"/>
+          <w:szCs w:val="22"/>
+        </w:rPr>
+        <w:t xml:space="preserve">                         /Users/</w:t>
+      </w:r>
+      <w:proofErr w:type="spellStart"/>
+      <w:r>
+        <w:rPr>
+          <w:rFonts w:ascii="Menlo" w:hAnsi="Menlo" w:cs="Menlo"/>
+          <w:color w:val="000000"/>
+          <w:sz w:val="22"/>
+          <w:szCs w:val="22"/>
+        </w:rPr>
+        <w:t>bruce</w:t>
+      </w:r>
+      <w:proofErr w:type="spellEnd"/>
+      <w:r>
+        <w:rPr>
+          <w:rFonts w:ascii="Menlo" w:hAnsi="Menlo" w:cs="Menlo"/>
+          <w:color w:val="000000"/>
+          <w:sz w:val="22"/>
+          <w:szCs w:val="22"/>
+        </w:rPr>
+        <w:t>/opt/anaconda3/</w:t>
+      </w:r>
+      <w:proofErr w:type="spellStart"/>
+      <w:r>
+        <w:rPr>
+          <w:rFonts w:ascii="Menlo" w:hAnsi="Menlo" w:cs="Menlo"/>
+          <w:color w:val="000000"/>
+          <w:sz w:val="22"/>
+          <w:szCs w:val="22"/>
+        </w:rPr>
+        <w:t>envs</w:t>
+      </w:r>
+      <w:proofErr w:type="spellEnd"/>
+      <w:r>
+        <w:rPr>
+          <w:rFonts w:ascii="Menlo" w:hAnsi="Menlo" w:cs="Menlo"/>
+          <w:color w:val="000000"/>
+          <w:sz w:val="22"/>
+          <w:szCs w:val="22"/>
+        </w:rPr>
+        <w:t>/d2l</w:t>
+      </w:r>
+    </w:p>
+    <w:p>
+      <w:pPr>
+        <w:tabs>
+          <w:tab w:val="left" w:pos="560"/>
+          <w:tab w:val="left" w:pos="1120"/>
+          <w:tab w:val="left" w:pos="1680"/>
+          <w:tab w:val="left" w:pos="2240"/>
+          <w:tab w:val="left" w:pos="2800"/>
+          <w:tab w:val="left" w:pos="3360"/>
+          <w:tab w:val="left" w:pos="3920"/>
+          <w:tab w:val="left" w:pos="4480"/>
+          <w:tab w:val="left" w:pos="5040"/>
+          <w:tab w:val="left" w:pos="5600"/>
+          <w:tab w:val="left" w:pos="6160"/>
+          <w:tab w:val="left" w:pos="6720"/>
+        </w:tabs>
+        <w:autoSpaceDE w:val="0"/>
+        <w:autoSpaceDN w:val="0"/>
+        <w:adjustRightInd w:val="0"/>
+        <w:rPr>
+          <w:rFonts w:ascii="Menlo" w:hAnsi="Menlo" w:cs="Menlo"/>
+          <w:color w:val="000000"/>
+          <w:sz w:val="22"/>
+          <w:szCs w:val="22"/>
+        </w:rPr>
+      </w:pPr>
+      <w:r>
+        <w:rPr>
+          <w:rFonts w:ascii="Menlo" w:hAnsi="Menlo" w:cs="Menlo"/>
+          <w:color w:val="000000"/>
+          <w:sz w:val="22"/>
+          <w:szCs w:val="22"/>
+        </w:rPr>
+        <w:t xml:space="preserve">                         /Users/</w:t>
+      </w:r>
+      <w:proofErr w:type="spellStart"/>
+      <w:r>
+        <w:rPr>
+          <w:rFonts w:ascii="Menlo" w:hAnsi="Menlo" w:cs="Menlo"/>
+          <w:color w:val="000000"/>
+          <w:sz w:val="22"/>
+          <w:szCs w:val="22"/>
+        </w:rPr>
+        <w:t>bruce</w:t>
+      </w:r>
+      <w:proofErr w:type="spellEnd"/>
+      <w:r>
+        <w:rPr>
+          <w:rFonts w:ascii="Menlo" w:hAnsi="Menlo" w:cs="Menlo"/>
+          <w:color w:val="000000"/>
+          <w:sz w:val="22"/>
+          <w:szCs w:val="22"/>
+        </w:rPr>
+        <w:t>/opt/anaconda3/</w:t>
+      </w:r>
+      <w:proofErr w:type="spellStart"/>
+      <w:r>
+        <w:rPr>
+          <w:rFonts w:ascii="Menlo" w:hAnsi="Menlo" w:cs="Menlo"/>
+          <w:color w:val="000000"/>
+          <w:sz w:val="22"/>
+          <w:szCs w:val="22"/>
+        </w:rPr>
+        <w:t>envs</w:t>
+      </w:r>
+      <w:proofErr w:type="spellEnd"/>
+      <w:r>
+        <w:rPr>
+          <w:rFonts w:ascii="Menlo" w:hAnsi="Menlo" w:cs="Menlo"/>
+          <w:color w:val="000000"/>
+          <w:sz w:val="22"/>
+          <w:szCs w:val="22"/>
+        </w:rPr>
+        <w:t>/</w:t>
+      </w:r>
+      <w:proofErr w:type="spellStart"/>
+      <w:r>
+        <w:rPr>
+          <w:rFonts w:ascii="Menlo" w:hAnsi="Menlo" w:cs="Menlo"/>
+          <w:color w:val="000000"/>
+          <w:sz w:val="22"/>
+          <w:szCs w:val="22"/>
+        </w:rPr>
+        <w:t>stanfordnlp</w:t>
+      </w:r>
+      <w:proofErr w:type="spellEnd"/>
+    </w:p>
+    <w:p>
+      <w:pPr>
+        <w:tabs>
+          <w:tab w:val="left" w:pos="560"/>
+          <w:tab w:val="left" w:pos="1120"/>
+          <w:tab w:val="left" w:pos="1680"/>
+          <w:tab w:val="left" w:pos="2240"/>
+          <w:tab w:val="left" w:pos="2800"/>
+          <w:tab w:val="left" w:pos="3360"/>
+          <w:tab w:val="left" w:pos="3920"/>
+          <w:tab w:val="left" w:pos="4480"/>
+          <w:tab w:val="left" w:pos="5040"/>
+          <w:tab w:val="left" w:pos="5600"/>
+          <w:tab w:val="left" w:pos="6160"/>
+          <w:tab w:val="left" w:pos="6720"/>
+        </w:tabs>
+        <w:autoSpaceDE w:val="0"/>
+        <w:autoSpaceDN w:val="0"/>
+        <w:adjustRightInd w:val="0"/>
+        <w:rPr>
+          <w:rFonts w:ascii="Menlo" w:hAnsi="Menlo" w:cs="Menlo"/>
+          <w:color w:val="000000"/>
+          <w:sz w:val="22"/>
+          <w:szCs w:val="22"/>
+        </w:rPr>
+      </w:pPr>
+      <w:r>
+        <w:rPr>
+          <w:rFonts w:ascii="Menlo" w:hAnsi="Menlo" w:cs="Menlo"/>
+          <w:color w:val="000000"/>
+          <w:sz w:val="22"/>
+          <w:szCs w:val="22"/>
+        </w:rPr>
+        <w:t xml:space="preserve">                         /Users/</w:t>
+      </w:r>
+      <w:proofErr w:type="spellStart"/>
+      <w:r>
+        <w:rPr>
+          <w:rFonts w:ascii="Menlo" w:hAnsi="Menlo" w:cs="Menlo"/>
+          <w:color w:val="000000"/>
+          <w:sz w:val="22"/>
+          <w:szCs w:val="22"/>
+        </w:rPr>
+        <w:t>bruce</w:t>
+      </w:r>
+      <w:proofErr w:type="spellEnd"/>
+      <w:r>
+        <w:rPr>
+          <w:rFonts w:ascii="Menlo" w:hAnsi="Menlo" w:cs="Menlo"/>
+          <w:color w:val="000000"/>
+          <w:sz w:val="22"/>
+          <w:szCs w:val="22"/>
+        </w:rPr>
+        <w:t>/opt/anaconda3/</w:t>
+      </w:r>
+      <w:proofErr w:type="spellStart"/>
+      <w:r>
+        <w:rPr>
+          <w:rFonts w:ascii="Menlo" w:hAnsi="Menlo" w:cs="Menlo"/>
+          <w:color w:val="000000"/>
+          <w:sz w:val="22"/>
+          <w:szCs w:val="22"/>
+        </w:rPr>
+        <w:t>envs</w:t>
+      </w:r>
+      <w:proofErr w:type="spellEnd"/>
+      <w:r>
+        <w:rPr>
+          <w:rFonts w:ascii="Menlo" w:hAnsi="Menlo" w:cs="Menlo"/>
+          <w:color w:val="000000"/>
+          <w:sz w:val="22"/>
+          <w:szCs w:val="22"/>
+        </w:rPr>
+        <w:t>/</w:t>
+      </w:r>
+      <w:proofErr w:type="spellStart"/>
+      <w:r>
+        <w:rPr>
+          <w:rFonts w:ascii="Menlo" w:hAnsi="Menlo" w:cs="Menlo"/>
+          <w:color w:val="000000"/>
+          <w:sz w:val="22"/>
+          <w:szCs w:val="22"/>
+        </w:rPr>
+        <w:t>test_env</w:t>
+      </w:r>
+      <w:proofErr w:type="spellEnd"/>
+    </w:p>
     <w:p/>
     <w:p/>
     <w:p/>
@@ -338,7 +1636,6 @@
           <w:szCs w:val="32"/>
         </w:rPr>
       </w:pPr>
-      <w:bookmarkStart w:id="0" w:name="_Toc465766241"/>
       <w:r>
         <w:br w:type="page"/>
       </w:r>
@@ -347,13 +1644,20 @@
       <w:pPr>
         <w:pStyle w:val="Heading1"/>
       </w:pPr>
-      <w:bookmarkStart w:id="1" w:name="_GoBack"/>
-      <w:bookmarkEnd w:id="1"/>
+      <w:bookmarkStart w:id="5" w:name="_Toc62642487"/>
       <w:r>
         <w:lastRenderedPageBreak/>
-        <w:t>IDLE on a conda environment</w:t>
-      </w:r>
-      <w:bookmarkEnd w:id="0"/>
+        <w:t xml:space="preserve">IDLE on a </w:t>
+      </w:r>
+      <w:proofErr w:type="spellStart"/>
+      <w:r>
+        <w:t>conda</w:t>
+      </w:r>
+      <w:proofErr w:type="spellEnd"/>
+      <w:r>
+        <w:t xml:space="preserve"> environment</w:t>
+      </w:r>
+      <w:bookmarkEnd w:id="5"/>
     </w:p>
     <w:p/>
     <w:p>
@@ -374,13 +1678,35 @@
         <w:t xml:space="preserve">From the command line, </w:t>
       </w:r>
       <w:r>
-        <w:t>source activate &lt;env_name&gt;</w:t>
+        <w:t>source activate &lt;</w:t>
+      </w:r>
+      <w:proofErr w:type="spellStart"/>
+      <w:r>
+        <w:t>env_name</w:t>
+      </w:r>
+      <w:proofErr w:type="spellEnd"/>
+      <w:r>
+        <w:t>&gt;</w:t>
       </w:r>
       <w:r>
         <w:rPr>
           <w:rFonts w:asciiTheme="minorHAnsi" w:hAnsiTheme="minorHAnsi"/>
         </w:rPr>
-        <w:t>.  Make sure after you do this that there is a prompt with that envirnment name, indicating that that environment is active.</w:t>
+        <w:t xml:space="preserve">.  Make sure after you do this that there is a prompt with that </w:t>
+      </w:r>
+      <w:proofErr w:type="spellStart"/>
+      <w:r>
+        <w:rPr>
+          <w:rFonts w:asciiTheme="minorHAnsi" w:hAnsiTheme="minorHAnsi"/>
+        </w:rPr>
+        <w:t>envirnment</w:t>
+      </w:r>
+      <w:proofErr w:type="spellEnd"/>
+      <w:r>
+        <w:rPr>
+          <w:rFonts w:asciiTheme="minorHAnsi" w:hAnsiTheme="minorHAnsi"/>
+        </w:rPr>
+        <w:t xml:space="preserve"> name, indicating that that environment is active.</w:t>
       </w:r>
     </w:p>
     <w:p>
@@ -415,16 +1741,29 @@
       <w:pPr>
         <w:pStyle w:val="Heading1"/>
       </w:pPr>
-      <w:bookmarkStart w:id="2" w:name="_Toc465766242"/>
-      <w:r>
-        <w:t>zsh Editor Config</w:t>
-      </w:r>
-      <w:bookmarkEnd w:id="2"/>
-    </w:p>
-    <w:p/>
-    <w:p>
-      <w:r>
-        <w:t>Add the following to the .zshrc configuration file:</w:t>
+      <w:bookmarkStart w:id="6" w:name="_Toc62642488"/>
+      <w:proofErr w:type="spellStart"/>
+      <w:r>
+        <w:t>zsh</w:t>
+      </w:r>
+      <w:proofErr w:type="spellEnd"/>
+      <w:r>
+        <w:t xml:space="preserve"> Editor Config</w:t>
+      </w:r>
+      <w:bookmarkEnd w:id="6"/>
+    </w:p>
+    <w:p/>
+    <w:p>
+      <w:r>
+        <w:t>Add the following to the .</w:t>
+      </w:r>
+      <w:proofErr w:type="spellStart"/>
+      <w:r>
+        <w:t>zshrc</w:t>
+      </w:r>
+      <w:proofErr w:type="spellEnd"/>
+      <w:r>
+        <w:t xml:space="preserve"> configuration file:</w:t>
       </w:r>
     </w:p>
     <w:p/>
@@ -441,7 +1780,39 @@
         <w:pStyle w:val="codestyle"/>
       </w:pPr>
       <w:r>
-        <w:t>PATH="$PATH:$HOME/miniconda2/bin:/usr/bin:/bin:/usr/sbin:/sbin"</w:t>
+        <w:t>PATH="$PATH:$HOME/miniconda2/bin:/</w:t>
+      </w:r>
+      <w:proofErr w:type="spellStart"/>
+      <w:r>
+        <w:t>usr</w:t>
+      </w:r>
+      <w:proofErr w:type="spellEnd"/>
+      <w:r>
+        <w:t>/bin:/bin:/</w:t>
+      </w:r>
+      <w:proofErr w:type="spellStart"/>
+      <w:r>
+        <w:t>usr</w:t>
+      </w:r>
+      <w:proofErr w:type="spellEnd"/>
+      <w:r>
+        <w:t>/</w:t>
+      </w:r>
+      <w:proofErr w:type="spellStart"/>
+      <w:r>
+        <w:t>sbin</w:t>
+      </w:r>
+      <w:proofErr w:type="spellEnd"/>
+      <w:r>
+        <w:t>:/</w:t>
+      </w:r>
+      <w:proofErr w:type="spellStart"/>
+      <w:r>
+        <w:t>sbin</w:t>
+      </w:r>
+      <w:proofErr w:type="spellEnd"/>
+      <w:r>
+        <w:t>"</w:t>
       </w:r>
     </w:p>
     <w:p>
@@ -458,26 +1829,43 @@
       <w:pPr>
         <w:pStyle w:val="Heading1"/>
       </w:pPr>
+      <w:bookmarkStart w:id="7" w:name="_Toc62642489"/>
       <w:r>
         <w:t>Packages</w:t>
       </w:r>
+      <w:bookmarkEnd w:id="7"/>
     </w:p>
     <w:p/>
     <w:p>
       <w:pPr>
         <w:pStyle w:val="Heading2"/>
       </w:pPr>
+      <w:bookmarkStart w:id="8" w:name="_Toc62642490"/>
       <w:r>
         <w:t>Install a Specific Package</w:t>
       </w:r>
+      <w:bookmarkEnd w:id="8"/>
     </w:p>
     <w:p/>
     <w:p>
       <w:pPr>
         <w:pStyle w:val="codestyle"/>
       </w:pPr>
-      <w:r>
-        <w:t>conda install scipy=0.15.0</w:t>
+      <w:proofErr w:type="spellStart"/>
+      <w:r>
+        <w:t>conda</w:t>
+      </w:r>
+      <w:proofErr w:type="spellEnd"/>
+      <w:r>
+        <w:t xml:space="preserve"> install </w:t>
+      </w:r>
+      <w:proofErr w:type="spellStart"/>
+      <w:r>
+        <w:t>scipy</w:t>
+      </w:r>
+      <w:proofErr w:type="spellEnd"/>
+      <w:r>
+        <w:t>=0.15.0</w:t>
       </w:r>
     </w:p>
     <w:p/>
@@ -486,17 +1874,24 @@
       <w:pPr>
         <w:pStyle w:val="Heading2"/>
       </w:pPr>
+      <w:bookmarkStart w:id="9" w:name="_Toc62642491"/>
       <w:r>
         <w:t>Install Packages Named in a File</w:t>
       </w:r>
+      <w:bookmarkEnd w:id="9"/>
     </w:p>
     <w:p/>
     <w:p>
       <w:pPr>
         <w:pStyle w:val="codestyle"/>
       </w:pPr>
-      <w:r>
-        <w:t>conda install --file &lt;file.txt&gt;</w:t>
+      <w:proofErr w:type="spellStart"/>
+      <w:r>
+        <w:t>conda</w:t>
+      </w:r>
+      <w:proofErr w:type="spellEnd"/>
+      <w:r>
+        <w:t xml:space="preserve"> install --file &lt;file.txt&gt;</w:t>
       </w:r>
     </w:p>
     <w:p/>
@@ -505,14 +1900,32 @@
       <w:pPr>
         <w:pStyle w:val="Heading2"/>
       </w:pPr>
+      <w:bookmarkStart w:id="10" w:name="_Toc62642492"/>
       <w:r>
         <w:t>Install Packages Using pip</w:t>
       </w:r>
-    </w:p>
-    <w:p/>
-    <w:p>
-      <w:r>
-        <w:t>If packages are not available in conda, you may need to use pip to install a package.  It works the same as using conda, more-or-less.</w:t>
+      <w:bookmarkEnd w:id="10"/>
+    </w:p>
+    <w:p/>
+    <w:p>
+      <w:r>
+        <w:t xml:space="preserve">If packages are not available in </w:t>
+      </w:r>
+      <w:proofErr w:type="spellStart"/>
+      <w:r>
+        <w:t>conda</w:t>
+      </w:r>
+      <w:proofErr w:type="spellEnd"/>
+      <w:r>
+        <w:t xml:space="preserve">, you may need to use pip to install a package.  It works the same as using </w:t>
+      </w:r>
+      <w:proofErr w:type="spellStart"/>
+      <w:r>
+        <w:t>conda</w:t>
+      </w:r>
+      <w:proofErr w:type="spellEnd"/>
+      <w:r>
+        <w:t>, more-or-less.</w:t>
       </w:r>
     </w:p>
     <w:p/>
@@ -521,8 +1934,13 @@
         <w:pStyle w:val="codestyle"/>
       </w:pPr>
       <w:r>
-        <w:t>pip install geopy</w:t>
-      </w:r>
+        <w:t xml:space="preserve">pip install </w:t>
+      </w:r>
+      <w:proofErr w:type="spellStart"/>
+      <w:r>
+        <w:t>geopy</w:t>
+      </w:r>
+      <w:proofErr w:type="spellEnd"/>
     </w:p>
     <w:p/>
     <w:p/>
@@ -537,8 +1955,8 @@
 </file>
 
 <file path=word/numbering.xml><?xml version="1.0" encoding="utf-8"?>
-<w:numbering xmlns:wpc="http://schemas.microsoft.com/office/word/2010/wordprocessingCanvas" xmlns:mo="http://schemas.microsoft.com/office/mac/office/2008/main" xmlns:mc="http://schemas.openxmlformats.org/markup-compatibility/2006" xmlns:mv="urn:schemas-microsoft-com:mac:vml" xmlns:o="urn:schemas-microsoft-com:office:office" xmlns:r="http://schemas.openxmlformats.org/officeDocument/2006/relationships" xmlns:m="http://schemas.openxmlformats.org/officeDocument/2006/math" xmlns:v="urn:schemas-microsoft-com:vml" xmlns:wp14="http://schemas.microsoft.com/office/word/2010/wordprocessingDrawing" xmlns:wp="http://schemas.openxmlformats.org/drawingml/2006/wordprocessingDrawing" xmlns:w10="urn:schemas-microsoft-com:office:word" xmlns:w="http://schemas.openxmlformats.org/wordprocessingml/2006/main" xmlns:w14="http://schemas.microsoft.com/office/word/2010/wordml" xmlns:w15="http://schemas.microsoft.com/office/word/2012/wordml" xmlns:wpg="http://schemas.microsoft.com/office/word/2010/wordprocessingGroup" xmlns:wpi="http://schemas.microsoft.com/office/word/2010/wordprocessingInk" xmlns:wne="http://schemas.microsoft.com/office/word/2006/wordml" xmlns:wps="http://schemas.microsoft.com/office/word/2010/wordprocessingShape" mc:Ignorable="w14 w15 wp14">
-  <w:abstractNum w:abstractNumId="0">
+<w:numbering xmlns:wpc="http://schemas.microsoft.com/office/word/2010/wordprocessingCanvas" xmlns:cx="http://schemas.microsoft.com/office/drawing/2014/chartex" xmlns:cx1="http://schemas.microsoft.com/office/drawing/2015/9/8/chartex" xmlns:cx2="http://schemas.microsoft.com/office/drawing/2015/10/21/chartex" xmlns:cx3="http://schemas.microsoft.com/office/drawing/2016/5/9/chartex" xmlns:cx4="http://schemas.microsoft.com/office/drawing/2016/5/10/chartex" xmlns:cx5="http://schemas.microsoft.com/office/drawing/2016/5/11/chartex" xmlns:cx6="http://schemas.microsoft.com/office/drawing/2016/5/12/chartex" xmlns:cx7="http://schemas.microsoft.com/office/drawing/2016/5/13/chartex" xmlns:cx8="http://schemas.microsoft.com/office/drawing/2016/5/14/chartex" xmlns:mc="http://schemas.openxmlformats.org/markup-compatibility/2006" xmlns:aink="http://schemas.microsoft.com/office/drawing/2016/ink" xmlns:am3d="http://schemas.microsoft.com/office/drawing/2017/model3d" xmlns:o="urn:schemas-microsoft-com:office:office" xmlns:r="http://schemas.openxmlformats.org/officeDocument/2006/relationships" xmlns:m="http://schemas.openxmlformats.org/officeDocument/2006/math" xmlns:v="urn:schemas-microsoft-com:vml" xmlns:wp14="http://schemas.microsoft.com/office/word/2010/wordprocessingDrawing" xmlns:wp="http://schemas.openxmlformats.org/drawingml/2006/wordprocessingDrawing" xmlns:w10="urn:schemas-microsoft-com:office:word" xmlns:w="http://schemas.openxmlformats.org/wordprocessingml/2006/main" xmlns:w14="http://schemas.microsoft.com/office/word/2010/wordml" xmlns:w15="http://schemas.microsoft.com/office/word/2012/wordml" xmlns:w16cex="http://schemas.microsoft.com/office/word/2018/wordml/cex" xmlns:w16cid="http://schemas.microsoft.com/office/word/2016/wordml/cid" xmlns:w16="http://schemas.microsoft.com/office/word/2018/wordml" xmlns:w16se="http://schemas.microsoft.com/office/word/2015/wordml/symex" xmlns:wpg="http://schemas.microsoft.com/office/word/2010/wordprocessingGroup" xmlns:wpi="http://schemas.microsoft.com/office/word/2010/wordprocessingInk" xmlns:wne="http://schemas.microsoft.com/office/word/2006/wordml" xmlns:wps="http://schemas.microsoft.com/office/word/2010/wordprocessingShape" mc:Ignorable="w14 w15 w16se w16cid w16 w16cex wp14">
+  <w:abstractNum w:abstractNumId="0" w15:restartNumberingAfterBreak="0">
     <w:nsid w:val="21A72D16"/>
     <w:multiLevelType w:val="hybridMultilevel"/>
     <w:tmpl w:val="E37A60BE"/>
@@ -627,7 +2045,7 @@
       </w:pPr>
     </w:lvl>
   </w:abstractNum>
-  <w:abstractNum w:abstractNumId="1">
+  <w:abstractNum w:abstractNumId="1" w15:restartNumberingAfterBreak="0">
     <w:nsid w:val="41D25D1C"/>
     <w:multiLevelType w:val="multilevel"/>
     <w:tmpl w:val="E37A60BE"/>
@@ -716,7 +2134,7 @@
       </w:pPr>
     </w:lvl>
   </w:abstractNum>
-  <w:abstractNum w:abstractNumId="2">
+  <w:abstractNum w:abstractNumId="2" w15:restartNumberingAfterBreak="0">
     <w:nsid w:val="4AF01EEE"/>
     <w:multiLevelType w:val="hybridMultilevel"/>
     <w:tmpl w:val="F5567354"/>
@@ -818,7 +2236,7 @@
 </file>
 
 <file path=word/styles.xml><?xml version="1.0" encoding="utf-8"?>
-<w:styles xmlns:mc="http://schemas.openxmlformats.org/markup-compatibility/2006" xmlns:r="http://schemas.openxmlformats.org/officeDocument/2006/relationships" xmlns:w="http://schemas.openxmlformats.org/wordprocessingml/2006/main" xmlns:w14="http://schemas.microsoft.com/office/word/2010/wordml" xmlns:w15="http://schemas.microsoft.com/office/word/2012/wordml" mc:Ignorable="w14 w15">
+<w:styles xmlns:mc="http://schemas.openxmlformats.org/markup-compatibility/2006" xmlns:r="http://schemas.openxmlformats.org/officeDocument/2006/relationships" xmlns:w="http://schemas.openxmlformats.org/wordprocessingml/2006/main" xmlns:w14="http://schemas.microsoft.com/office/word/2010/wordml" xmlns:w15="http://schemas.microsoft.com/office/word/2012/wordml" xmlns:w16cex="http://schemas.microsoft.com/office/word/2018/wordml/cex" xmlns:w16cid="http://schemas.microsoft.com/office/word/2016/wordml/cid" xmlns:w16="http://schemas.microsoft.com/office/word/2018/wordml" xmlns:w16se="http://schemas.microsoft.com/office/word/2015/wordml/symex" mc:Ignorable="w14 w15 w16se w16cid w16 w16cex">
   <w:docDefaults>
     <w:rPrDefault>
       <w:rPr>
@@ -830,7 +2248,7 @@
     </w:rPrDefault>
     <w:pPrDefault/>
   </w:docDefaults>
-  <w:latentStyles w:defLockedState="0" w:defUIPriority="99" w:defSemiHidden="0" w:defUnhideWhenUsed="0" w:defQFormat="0" w:count="382">
+  <w:latentStyles w:defLockedState="0" w:defUIPriority="99" w:defSemiHidden="0" w:defUnhideWhenUsed="0" w:defQFormat="0" w:count="376">
     <w:lsdException w:name="Normal" w:uiPriority="0" w:qFormat="1"/>
     <w:lsdException w:name="heading 1" w:uiPriority="9" w:qFormat="1"/>
     <w:lsdException w:name="heading 2" w:semiHidden="1" w:uiPriority="9" w:unhideWhenUsed="1" w:qFormat="1"/>
@@ -987,15 +2405,6 @@
     <w:lsdException w:name="Balloon Text" w:semiHidden="1" w:unhideWhenUsed="1"/>
     <w:lsdException w:name="Table Grid" w:uiPriority="39"/>
     <w:lsdException w:name="Table Theme" w:semiHidden="1" w:unhideWhenUsed="1"/>
-    <w:lsdException w:name="Note Level 1" w:semiHidden="1" w:unhideWhenUsed="1"/>
-    <w:lsdException w:name="Note Level 2" w:semiHidden="1" w:unhideWhenUsed="1"/>
-    <w:lsdException w:name="Note Level 3" w:semiHidden="1" w:unhideWhenUsed="1"/>
-    <w:lsdException w:name="Note Level 4" w:semiHidden="1" w:unhideWhenUsed="1"/>
-    <w:lsdException w:name="Note Level 5" w:semiHidden="1" w:unhideWhenUsed="1"/>
-    <w:lsdException w:name="Note Level 6" w:semiHidden="1" w:unhideWhenUsed="1"/>
-    <w:lsdException w:name="Note Level 7" w:semiHidden="1" w:unhideWhenUsed="1"/>
-    <w:lsdException w:name="Note Level 8" w:semiHidden="1" w:unhideWhenUsed="1"/>
-    <w:lsdException w:name="Note Level 9" w:semiHidden="1" w:unhideWhenUsed="1"/>
     <w:lsdException w:name="Placeholder Text" w:semiHidden="1"/>
     <w:lsdException w:name="No Spacing" w:uiPriority="1" w:qFormat="1"/>
     <w:lsdException w:name="Light Shading" w:uiPriority="60"/>
@@ -1412,7 +2821,6 @@
     <w:next w:val="Normal"/>
     <w:autoRedefine/>
     <w:uiPriority w:val="39"/>
-    <w:semiHidden/>
     <w:unhideWhenUsed/>
     <w:rsid w:val="008B1243"/>
     <w:pPr>

</xml_diff>